<commit_message>
patch 'p' in endif
</commit_message>
<xml_diff>
--- a/docassemble/UsTxFamilyLaw/data/templates/200_-_ORIGINAL_INVENTORY_AND_APPRAISEMENT_0.02.docx
+++ b/docassemble/UsTxFamilyLaw/data/templates/200_-_ORIGINAL_INVENTORY_AND_APPRAISEMENT_0.02.docx
@@ -123,7 +123,6 @@
         <w:t>{{</w:t>
       </w:r>
       <w:proofErr w:type="spellStart"/>
-      <w:proofErr w:type="gramStart"/>
       <w:r>
         <w:rPr>
           <w:b/>
@@ -132,7 +131,6 @@
         <w:t>prop.address</w:t>
       </w:r>
       <w:proofErr w:type="spellEnd"/>
-      <w:proofErr w:type="gramEnd"/>
       <w:r>
         <w:rPr>
           <w:b/>
@@ -224,13 +222,8 @@
         <w:t>{{</w:t>
       </w:r>
       <w:proofErr w:type="spellStart"/>
-      <w:proofErr w:type="gramStart"/>
-      <w:r>
-        <w:t>prop.names</w:t>
-      </w:r>
-      <w:proofErr w:type="gramEnd"/>
-      <w:r>
-        <w:t>_title</w:t>
+      <w:r>
+        <w:t>prop.names_title</w:t>
       </w:r>
       <w:proofErr w:type="spellEnd"/>
       <w:r>
@@ -256,13 +249,8 @@
         <w:t>{{</w:t>
       </w:r>
       <w:proofErr w:type="spellStart"/>
-      <w:proofErr w:type="gramStart"/>
-      <w:r>
-        <w:t>prop.sp</w:t>
-      </w:r>
-      <w:proofErr w:type="gramEnd"/>
-      <w:r>
-        <w:t>_claimant</w:t>
+      <w:r>
+        <w:t>prop.sp_claimant</w:t>
       </w:r>
       <w:proofErr w:type="spellEnd"/>
       <w:r>
@@ -288,13 +276,8 @@
         <w:t>{{</w:t>
       </w:r>
       <w:proofErr w:type="spellStart"/>
-      <w:proofErr w:type="gramStart"/>
-      <w:r>
-        <w:t>prop.names</w:t>
-      </w:r>
-      <w:proofErr w:type="gramEnd"/>
-      <w:r>
-        <w:t>_loan</w:t>
+      <w:r>
+        <w:t>prop.names_loan</w:t>
       </w:r>
       <w:proofErr w:type="spellEnd"/>
       <w:r>
@@ -318,13 +301,8 @@
       <w:r>
         <w:tab/>
       </w:r>
-      <w:proofErr w:type="gramStart"/>
-      <w:r>
-        <w:t>{{ "</w:t>
-      </w:r>
-      <w:proofErr w:type="gramEnd"/>
-      <w:r>
-        <w:t>${:,.2f}".format(</w:t>
+      <w:r>
+        <w:t>{{ "${:,.2f}".format(</w:t>
       </w:r>
       <w:proofErr w:type="spellStart"/>
       <w:r>
@@ -354,15 +332,7 @@
         <w:t>{{</w:t>
       </w:r>
       <w:r>
-        <w:t>"${:,.2f}</w:t>
-      </w:r>
-      <w:proofErr w:type="gramStart"/>
-      <w:r>
-        <w:t>".format</w:t>
-      </w:r>
-      <w:proofErr w:type="gramEnd"/>
-      <w:r>
-        <w:t>(</w:t>
+        <w:t>"${:,.2f}".format(</w:t>
       </w:r>
       <w:proofErr w:type="spellStart"/>
       <w:r>
@@ -395,15 +365,7 @@
         <w:t>{{</w:t>
       </w:r>
       <w:r>
-        <w:t>"${:,.2f}</w:t>
-      </w:r>
-      <w:proofErr w:type="gramStart"/>
-      <w:r>
-        <w:t>".format</w:t>
-      </w:r>
-      <w:proofErr w:type="gramEnd"/>
-      <w:r>
-        <w:t>(</w:t>
+        <w:t>"${:,.2f}".format(</w:t>
       </w:r>
       <w:proofErr w:type="spellStart"/>
       <w:r>
@@ -437,15 +399,7 @@
         <w:t>{{</w:t>
       </w:r>
       <w:r>
-        <w:t>"${:,.2f}</w:t>
-      </w:r>
-      <w:proofErr w:type="gramStart"/>
-      <w:r>
-        <w:t>".format</w:t>
-      </w:r>
-      <w:proofErr w:type="gramEnd"/>
-      <w:r>
-        <w:t>(</w:t>
+        <w:t>"${:,.2f}".format(</w:t>
       </w:r>
       <w:proofErr w:type="spellStart"/>
       <w:r>
@@ -599,21 +553,12 @@
         <w:t>{{</w:t>
       </w:r>
       <w:proofErr w:type="spellStart"/>
-      <w:proofErr w:type="gramStart"/>
-      <w:r>
-        <w:rPr>
-          <w:b/>
-          <w:bCs/>
-        </w:rPr>
-        <w:t>acct.institution</w:t>
-      </w:r>
-      <w:proofErr w:type="gramEnd"/>
-      <w:r>
-        <w:rPr>
-          <w:b/>
-          <w:bCs/>
-        </w:rPr>
-        <w:t>_name</w:t>
+      <w:r>
+        <w:rPr>
+          <w:b/>
+          <w:bCs/>
+        </w:rPr>
+        <w:t>acct.institution_name</w:t>
       </w:r>
       <w:proofErr w:type="spellEnd"/>
       <w:r>
@@ -696,13 +641,8 @@
         <w:t>{{</w:t>
       </w:r>
       <w:proofErr w:type="spellStart"/>
-      <w:proofErr w:type="gramStart"/>
-      <w:r>
-        <w:t>acct.names</w:t>
-      </w:r>
-      <w:proofErr w:type="gramEnd"/>
-      <w:r>
-        <w:t>_account</w:t>
+      <w:r>
+        <w:t>acct.names_account</w:t>
       </w:r>
       <w:proofErr w:type="spellEnd"/>
       <w:r>
@@ -727,13 +667,8 @@
         <w:t xml:space="preserve"> ({{</w:t>
       </w:r>
       <w:proofErr w:type="spellStart"/>
-      <w:proofErr w:type="gramStart"/>
-      <w:r>
-        <w:t>acct.balance</w:t>
-      </w:r>
-      <w:proofErr w:type="gramEnd"/>
-      <w:r>
-        <w:t>_as_of_date</w:t>
+      <w:r>
+        <w:t>acct.balance_as_of_date</w:t>
       </w:r>
       <w:proofErr w:type="spellEnd"/>
       <w:r>
@@ -865,21 +800,12 @@
         <w:t>{{</w:t>
       </w:r>
       <w:proofErr w:type="spellStart"/>
-      <w:proofErr w:type="gramStart"/>
-      <w:r>
-        <w:rPr>
-          <w:b/>
-          <w:bCs/>
-        </w:rPr>
-        <w:t>acct.institution</w:t>
-      </w:r>
-      <w:proofErr w:type="gramEnd"/>
-      <w:r>
-        <w:rPr>
-          <w:b/>
-          <w:bCs/>
-        </w:rPr>
-        <w:t>_name</w:t>
+      <w:r>
+        <w:rPr>
+          <w:b/>
+          <w:bCs/>
+        </w:rPr>
+        <w:t>acct.institution_name</w:t>
       </w:r>
       <w:proofErr w:type="spellEnd"/>
       <w:r>
@@ -941,13 +867,8 @@
         <w:t>{{</w:t>
       </w:r>
       <w:proofErr w:type="spellStart"/>
-      <w:proofErr w:type="gramStart"/>
-      <w:r>
-        <w:t>acct.names</w:t>
-      </w:r>
-      <w:proofErr w:type="gramEnd"/>
-      <w:r>
-        <w:t>_account</w:t>
+      <w:r>
+        <w:t>acct.names_account</w:t>
       </w:r>
       <w:proofErr w:type="spellEnd"/>
       <w:r>
@@ -973,13 +894,8 @@
         <w:t>{{</w:t>
       </w:r>
       <w:proofErr w:type="spellStart"/>
-      <w:proofErr w:type="gramStart"/>
-      <w:r>
-        <w:t>acct.account</w:t>
-      </w:r>
-      <w:proofErr w:type="gramEnd"/>
-      <w:r>
-        <w:t>_type</w:t>
+      <w:r>
+        <w:t>acct.account_type</w:t>
       </w:r>
       <w:proofErr w:type="spellEnd"/>
       <w:r>
@@ -1006,15 +922,7 @@
       </w:r>
       <w:proofErr w:type="spellEnd"/>
       <w:r>
-        <w:t xml:space="preserve"> </w:t>
-      </w:r>
-      <w:proofErr w:type="gramStart"/>
-      <w:r>
-        <w:t>%}Employer</w:t>
-      </w:r>
-      <w:proofErr w:type="gramEnd"/>
-      <w:r>
-        <w:t>:</w:t>
+        <w:t xml:space="preserve"> %}Employer:</w:t>
       </w:r>
       <w:r>
         <w:tab/>
@@ -1026,7 +934,13 @@
       </w:r>
       <w:proofErr w:type="spellEnd"/>
       <w:r>
-        <w:t>}}{% endif %}</w:t>
+        <w:t>}}{%</w:t>
+      </w:r>
+      <w:r>
+        <w:t>p</w:t>
+      </w:r>
+      <w:r>
+        <w:t xml:space="preserve"> endif %}</w:t>
       </w:r>
     </w:p>
     <w:p>
@@ -1044,13 +958,8 @@
         <w:t>Current balance ({{</w:t>
       </w:r>
       <w:proofErr w:type="spellStart"/>
-      <w:proofErr w:type="gramStart"/>
-      <w:r>
-        <w:t>acct.balance</w:t>
-      </w:r>
-      <w:proofErr w:type="gramEnd"/>
-      <w:r>
-        <w:t>_as_of_date</w:t>
+      <w:r>
+        <w:t>acct.balance_as_of_date</w:t>
       </w:r>
       <w:proofErr w:type="spellEnd"/>
       <w:r>
@@ -1137,17 +1046,8 @@
           <w:b/>
           <w:bCs/>
         </w:rPr>
-        <w:t>{%p if automobile</w:t>
-      </w:r>
-      <w:proofErr w:type="gramStart"/>
-      <w:r>
-        <w:rPr>
-          <w:b/>
-          <w:bCs/>
-        </w:rPr>
-        <w:t>%}AUTOMOBILES</w:t>
-      </w:r>
-      <w:proofErr w:type="gramEnd"/>
+        <w:t>{%p if automobile%}AUTOMOBILES</w:t>
+      </w:r>
       <w:r>
         <w:rPr>
           <w:b/>
@@ -1212,13 +1112,8 @@
         <w:t>{{</w:t>
       </w:r>
       <w:proofErr w:type="spellStart"/>
-      <w:proofErr w:type="gramStart"/>
-      <w:r>
-        <w:t>auto.short</w:t>
-      </w:r>
-      <w:proofErr w:type="gramEnd"/>
-      <w:r>
-        <w:t>_name</w:t>
+      <w:r>
+        <w:t>auto.short_name</w:t>
       </w:r>
       <w:proofErr w:type="spellEnd"/>
       <w:r>
@@ -1266,20 +1161,67 @@
         </w:numPr>
       </w:pPr>
       <w:r>
-        <w:t xml:space="preserve">{%p if aircraft </w:t>
-      </w:r>
-      <w:proofErr w:type="gramStart"/>
+        <w:t>{%p if aircraft %}</w:t>
+      </w:r>
+      <w:r>
+        <w:rPr>
+          <w:b/>
+          <w:bCs/>
+        </w:rPr>
+        <w:t>AIRCRAFT</w:t>
+      </w:r>
+    </w:p>
+    <w:p>
+      <w:pPr>
+        <w:pStyle w:val="ListParagraph"/>
+        <w:numPr>
+          <w:ilvl w:val="2"/>
+          <w:numId w:val="1"/>
+        </w:numPr>
+      </w:pPr>
+      <w:r>
+        <w:t>{% for ac in aircraft %}</w:t>
+      </w:r>
+    </w:p>
+    <w:p>
+      <w:pPr>
+        <w:pStyle w:val="ListParagraph"/>
+        <w:numPr>
+          <w:ilvl w:val="3"/>
+          <w:numId w:val="1"/>
+        </w:numPr>
+      </w:pPr>
+      <w:r>
+        <w:t>{{</w:t>
+      </w:r>
+      <w:proofErr w:type="spellStart"/>
+      <w:r>
+        <w:t>ac.short_name</w:t>
+      </w:r>
+      <w:proofErr w:type="spellEnd"/>
+      <w:r>
+        <w:t>}}</w:t>
+      </w:r>
+    </w:p>
+    <w:p>
+      <w:pPr>
+        <w:pStyle w:val="ListParagraph"/>
+        <w:numPr>
+          <w:ilvl w:val="2"/>
+          <w:numId w:val="1"/>
+        </w:numPr>
+      </w:pPr>
+      <w:r>
+        <w:t xml:space="preserve">{%p </w:t>
+      </w:r>
+      <w:proofErr w:type="spellStart"/>
+      <w:r>
+        <w:t>endfor</w:t>
+      </w:r>
+      <w:proofErr w:type="spellEnd"/>
       <w:r>
         <w:t>%}</w:t>
       </w:r>
-      <w:r>
-        <w:rPr>
-          <w:b/>
-          <w:bCs/>
-        </w:rPr>
-        <w:t>AIRCRAFT</w:t>
-      </w:r>
-      <w:proofErr w:type="gramEnd"/>
     </w:p>
     <w:p>
       <w:pPr>
@@ -1290,7 +1232,38 @@
         </w:numPr>
       </w:pPr>
       <w:r>
-        <w:t>{% for ac in aircraft %}</w:t>
+        <w:t>{%p endif %}</w:t>
+      </w:r>
+    </w:p>
+    <w:p>
+      <w:pPr>
+        <w:pStyle w:val="ListParagraph"/>
+        <w:numPr>
+          <w:ilvl w:val="1"/>
+          <w:numId w:val="1"/>
+        </w:numPr>
+      </w:pPr>
+      <w:r>
+        <w:t>{%p if watercraft %}</w:t>
+      </w:r>
+      <w:r>
+        <w:rPr>
+          <w:b/>
+          <w:bCs/>
+        </w:rPr>
+        <w:t>WATERCRAFT</w:t>
+      </w:r>
+    </w:p>
+    <w:p>
+      <w:pPr>
+        <w:pStyle w:val="ListParagraph"/>
+        <w:numPr>
+          <w:ilvl w:val="2"/>
+          <w:numId w:val="1"/>
+        </w:numPr>
+      </w:pPr>
+      <w:r>
+        <w:t>{% for boat in watercraft %}</w:t>
       </w:r>
     </w:p>
     <w:p>
@@ -1305,106 +1278,8 @@
         <w:t>{{</w:t>
       </w:r>
       <w:proofErr w:type="spellStart"/>
-      <w:proofErr w:type="gramStart"/>
-      <w:r>
-        <w:t>ac.short</w:t>
-      </w:r>
-      <w:proofErr w:type="gramEnd"/>
-      <w:r>
-        <w:t>_name</w:t>
-      </w:r>
-      <w:proofErr w:type="spellEnd"/>
-      <w:r>
-        <w:t>}}</w:t>
-      </w:r>
-    </w:p>
-    <w:p>
-      <w:pPr>
-        <w:pStyle w:val="ListParagraph"/>
-        <w:numPr>
-          <w:ilvl w:val="2"/>
-          <w:numId w:val="1"/>
-        </w:numPr>
-      </w:pPr>
-      <w:r>
-        <w:t xml:space="preserve">{%p </w:t>
-      </w:r>
-      <w:proofErr w:type="spellStart"/>
-      <w:r>
-        <w:t>endfor</w:t>
-      </w:r>
-      <w:proofErr w:type="spellEnd"/>
-      <w:r>
-        <w:t>%}</w:t>
-      </w:r>
-    </w:p>
-    <w:p>
-      <w:pPr>
-        <w:pStyle w:val="ListParagraph"/>
-        <w:numPr>
-          <w:ilvl w:val="2"/>
-          <w:numId w:val="1"/>
-        </w:numPr>
-      </w:pPr>
-      <w:r>
-        <w:t>{%p endif %}</w:t>
-      </w:r>
-    </w:p>
-    <w:p>
-      <w:pPr>
-        <w:pStyle w:val="ListParagraph"/>
-        <w:numPr>
-          <w:ilvl w:val="1"/>
-          <w:numId w:val="1"/>
-        </w:numPr>
-      </w:pPr>
-      <w:r>
-        <w:t xml:space="preserve">{%p if watercraft </w:t>
-      </w:r>
-      <w:proofErr w:type="gramStart"/>
-      <w:r>
-        <w:t>%}</w:t>
-      </w:r>
-      <w:r>
-        <w:rPr>
-          <w:b/>
-          <w:bCs/>
-        </w:rPr>
-        <w:t>WATERCRAFT</w:t>
-      </w:r>
-      <w:proofErr w:type="gramEnd"/>
-    </w:p>
-    <w:p>
-      <w:pPr>
-        <w:pStyle w:val="ListParagraph"/>
-        <w:numPr>
-          <w:ilvl w:val="2"/>
-          <w:numId w:val="1"/>
-        </w:numPr>
-      </w:pPr>
-      <w:r>
-        <w:t>{% for boat in watercraft %}</w:t>
-      </w:r>
-    </w:p>
-    <w:p>
-      <w:pPr>
-        <w:pStyle w:val="ListParagraph"/>
-        <w:numPr>
-          <w:ilvl w:val="3"/>
-          <w:numId w:val="1"/>
-        </w:numPr>
-      </w:pPr>
-      <w:r>
-        <w:t>{{</w:t>
-      </w:r>
-      <w:proofErr w:type="spellStart"/>
-      <w:proofErr w:type="gramStart"/>
-      <w:r>
-        <w:t>boat.short</w:t>
-      </w:r>
-      <w:proofErr w:type="gramEnd"/>
-      <w:r>
-        <w:t>_name</w:t>
+      <w:r>
+        <w:t>boat.short_name</w:t>
       </w:r>
       <w:proofErr w:type="spellEnd"/>
       <w:r>

</xml_diff>

<commit_message>
conditional logic on separate lines
</commit_message>
<xml_diff>
--- a/docassemble/UsTxFamilyLaw/data/templates/200_-_ORIGINAL_INVENTORY_AND_APPRAISEMENT_0.02.docx
+++ b/docassemble/UsTxFamilyLaw/data/templates/200_-_ORIGINAL_INVENTORY_AND_APPRAISEMENT_0.02.docx
@@ -123,6 +123,7 @@
         <w:t>{{</w:t>
       </w:r>
       <w:proofErr w:type="spellStart"/>
+      <w:proofErr w:type="gramStart"/>
       <w:r>
         <w:rPr>
           <w:b/>
@@ -131,6 +132,7 @@
         <w:t>prop.address</w:t>
       </w:r>
       <w:proofErr w:type="spellEnd"/>
+      <w:proofErr w:type="gramEnd"/>
       <w:r>
         <w:rPr>
           <w:b/>
@@ -222,8 +224,13 @@
         <w:t>{{</w:t>
       </w:r>
       <w:proofErr w:type="spellStart"/>
-      <w:r>
-        <w:t>prop.names_title</w:t>
+      <w:proofErr w:type="gramStart"/>
+      <w:r>
+        <w:t>prop.names</w:t>
+      </w:r>
+      <w:proofErr w:type="gramEnd"/>
+      <w:r>
+        <w:t>_title</w:t>
       </w:r>
       <w:proofErr w:type="spellEnd"/>
       <w:r>
@@ -249,8 +256,13 @@
         <w:t>{{</w:t>
       </w:r>
       <w:proofErr w:type="spellStart"/>
-      <w:r>
-        <w:t>prop.sp_claimant</w:t>
+      <w:proofErr w:type="gramStart"/>
+      <w:r>
+        <w:t>prop.sp</w:t>
+      </w:r>
+      <w:proofErr w:type="gramEnd"/>
+      <w:r>
+        <w:t>_claimant</w:t>
       </w:r>
       <w:proofErr w:type="spellEnd"/>
       <w:r>
@@ -276,8 +288,13 @@
         <w:t>{{</w:t>
       </w:r>
       <w:proofErr w:type="spellStart"/>
-      <w:r>
-        <w:t>prop.names_loan</w:t>
+      <w:proofErr w:type="gramStart"/>
+      <w:r>
+        <w:t>prop.names</w:t>
+      </w:r>
+      <w:proofErr w:type="gramEnd"/>
+      <w:r>
+        <w:t>_loan</w:t>
       </w:r>
       <w:proofErr w:type="spellEnd"/>
       <w:r>
@@ -301,8 +318,13 @@
       <w:r>
         <w:tab/>
       </w:r>
-      <w:r>
-        <w:t>{{ "${:,.2f}".format(</w:t>
+      <w:proofErr w:type="gramStart"/>
+      <w:r>
+        <w:t>{{ "</w:t>
+      </w:r>
+      <w:proofErr w:type="gramEnd"/>
+      <w:r>
+        <w:t>${:,.2f}".format(</w:t>
       </w:r>
       <w:proofErr w:type="spellStart"/>
       <w:r>
@@ -332,7 +354,15 @@
         <w:t>{{</w:t>
       </w:r>
       <w:r>
-        <w:t>"${:,.2f}".format(</w:t>
+        <w:t>"${:,.2f}</w:t>
+      </w:r>
+      <w:proofErr w:type="gramStart"/>
+      <w:r>
+        <w:t>".format</w:t>
+      </w:r>
+      <w:proofErr w:type="gramEnd"/>
+      <w:r>
+        <w:t>(</w:t>
       </w:r>
       <w:proofErr w:type="spellStart"/>
       <w:r>
@@ -365,7 +395,15 @@
         <w:t>{{</w:t>
       </w:r>
       <w:r>
-        <w:t>"${:,.2f}".format(</w:t>
+        <w:t>"${:,.2f}</w:t>
+      </w:r>
+      <w:proofErr w:type="gramStart"/>
+      <w:r>
+        <w:t>".format</w:t>
+      </w:r>
+      <w:proofErr w:type="gramEnd"/>
+      <w:r>
+        <w:t>(</w:t>
       </w:r>
       <w:proofErr w:type="spellStart"/>
       <w:r>
@@ -399,7 +437,15 @@
         <w:t>{{</w:t>
       </w:r>
       <w:r>
-        <w:t>"${:,.2f}".format(</w:t>
+        <w:t>"${:,.2f}</w:t>
+      </w:r>
+      <w:proofErr w:type="gramStart"/>
+      <w:r>
+        <w:t>".format</w:t>
+      </w:r>
+      <w:proofErr w:type="gramEnd"/>
+      <w:r>
+        <w:t>(</w:t>
       </w:r>
       <w:proofErr w:type="spellStart"/>
       <w:r>
@@ -553,12 +599,21 @@
         <w:t>{{</w:t>
       </w:r>
       <w:proofErr w:type="spellStart"/>
-      <w:r>
-        <w:rPr>
-          <w:b/>
-          <w:bCs/>
-        </w:rPr>
-        <w:t>acct.institution_name</w:t>
+      <w:proofErr w:type="gramStart"/>
+      <w:r>
+        <w:rPr>
+          <w:b/>
+          <w:bCs/>
+        </w:rPr>
+        <w:t>acct.institution</w:t>
+      </w:r>
+      <w:proofErr w:type="gramEnd"/>
+      <w:r>
+        <w:rPr>
+          <w:b/>
+          <w:bCs/>
+        </w:rPr>
+        <w:t>_name</w:t>
       </w:r>
       <w:proofErr w:type="spellEnd"/>
       <w:r>
@@ -641,8 +696,13 @@
         <w:t>{{</w:t>
       </w:r>
       <w:proofErr w:type="spellStart"/>
-      <w:r>
-        <w:t>acct.names_account</w:t>
+      <w:proofErr w:type="gramStart"/>
+      <w:r>
+        <w:t>acct.names</w:t>
+      </w:r>
+      <w:proofErr w:type="gramEnd"/>
+      <w:r>
+        <w:t>_account</w:t>
       </w:r>
       <w:proofErr w:type="spellEnd"/>
       <w:r>
@@ -667,8 +727,13 @@
         <w:t xml:space="preserve"> ({{</w:t>
       </w:r>
       <w:proofErr w:type="spellStart"/>
-      <w:r>
-        <w:t>acct.balance_as_of_date</w:t>
+      <w:proofErr w:type="gramStart"/>
+      <w:r>
+        <w:t>acct.balance</w:t>
+      </w:r>
+      <w:proofErr w:type="gramEnd"/>
+      <w:r>
+        <w:t>_as_of_date</w:t>
       </w:r>
       <w:proofErr w:type="spellEnd"/>
       <w:r>
@@ -800,12 +865,21 @@
         <w:t>{{</w:t>
       </w:r>
       <w:proofErr w:type="spellStart"/>
-      <w:r>
-        <w:rPr>
-          <w:b/>
-          <w:bCs/>
-        </w:rPr>
-        <w:t>acct.institution_name</w:t>
+      <w:proofErr w:type="gramStart"/>
+      <w:r>
+        <w:rPr>
+          <w:b/>
+          <w:bCs/>
+        </w:rPr>
+        <w:t>acct.institution</w:t>
+      </w:r>
+      <w:proofErr w:type="gramEnd"/>
+      <w:r>
+        <w:rPr>
+          <w:b/>
+          <w:bCs/>
+        </w:rPr>
+        <w:t>_name</w:t>
       </w:r>
       <w:proofErr w:type="spellEnd"/>
       <w:r>
@@ -867,8 +941,13 @@
         <w:t>{{</w:t>
       </w:r>
       <w:proofErr w:type="spellStart"/>
-      <w:r>
-        <w:t>acct.names_account</w:t>
+      <w:proofErr w:type="gramStart"/>
+      <w:r>
+        <w:t>acct.names</w:t>
+      </w:r>
+      <w:proofErr w:type="gramEnd"/>
+      <w:r>
+        <w:t>_account</w:t>
       </w:r>
       <w:proofErr w:type="spellEnd"/>
       <w:r>
@@ -894,8 +973,13 @@
         <w:t>{{</w:t>
       </w:r>
       <w:proofErr w:type="spellStart"/>
-      <w:r>
-        <w:t>acct.account_type</w:t>
+      <w:proofErr w:type="gramStart"/>
+      <w:r>
+        <w:t>acct.account</w:t>
+      </w:r>
+      <w:proofErr w:type="gramEnd"/>
+      <w:r>
+        <w:t>_type</w:t>
       </w:r>
       <w:proofErr w:type="spellEnd"/>
       <w:r>
@@ -922,19 +1006,54 @@
       </w:r>
       <w:proofErr w:type="spellEnd"/>
       <w:r>
-        <w:t xml:space="preserve"> %}Employer:</w:t>
+        <w:t xml:space="preserve"> %}</w:t>
+      </w:r>
+    </w:p>
+    <w:p>
+      <w:pPr>
+        <w:pStyle w:val="ListParagraph"/>
+        <w:numPr>
+          <w:ilvl w:val="2"/>
+          <w:numId w:val="1"/>
+        </w:numPr>
+        <w:tabs>
+          <w:tab w:val="left" w:pos="4680"/>
+        </w:tabs>
+      </w:pPr>
+      <w:r>
+        <w:t>Employer:</w:t>
       </w:r>
       <w:r>
         <w:tab/>
         <w:t>{{</w:t>
       </w:r>
       <w:proofErr w:type="spellStart"/>
-      <w:r>
-        <w:t>acct.sponsor_name</w:t>
-      </w:r>
-      <w:proofErr w:type="spellEnd"/>
-      <w:r>
-        <w:t>}}{%</w:t>
+      <w:proofErr w:type="gramStart"/>
+      <w:r>
+        <w:t>acct.sponsor</w:t>
+      </w:r>
+      <w:proofErr w:type="gramEnd"/>
+      <w:r>
+        <w:t>_name</w:t>
+      </w:r>
+      <w:proofErr w:type="spellEnd"/>
+      <w:r>
+        <w:t>}}</w:t>
+      </w:r>
+    </w:p>
+    <w:p>
+      <w:pPr>
+        <w:pStyle w:val="ListParagraph"/>
+        <w:numPr>
+          <w:ilvl w:val="2"/>
+          <w:numId w:val="1"/>
+        </w:numPr>
+        <w:tabs>
+          <w:tab w:val="left" w:pos="4680"/>
+        </w:tabs>
+      </w:pPr>
+      <w:r>
+        <w:t>{%</w:t>
       </w:r>
       <w:r>
         <w:t>p</w:t>
@@ -958,8 +1077,13 @@
         <w:t>Current balance ({{</w:t>
       </w:r>
       <w:proofErr w:type="spellStart"/>
-      <w:r>
-        <w:t>acct.balance_as_of_date</w:t>
+      <w:proofErr w:type="gramStart"/>
+      <w:r>
+        <w:t>acct.balance</w:t>
+      </w:r>
+      <w:proofErr w:type="gramEnd"/>
+      <w:r>
+        <w:t>_as_of_date</w:t>
       </w:r>
       <w:proofErr w:type="spellEnd"/>
       <w:r>
@@ -1046,8 +1170,17 @@
           <w:b/>
           <w:bCs/>
         </w:rPr>
-        <w:t>{%p if automobile%}AUTOMOBILES</w:t>
-      </w:r>
+        <w:t>{%p if automobile</w:t>
+      </w:r>
+      <w:proofErr w:type="gramStart"/>
+      <w:r>
+        <w:rPr>
+          <w:b/>
+          <w:bCs/>
+        </w:rPr>
+        <w:t>%}AUTOMOBILES</w:t>
+      </w:r>
+      <w:proofErr w:type="gramEnd"/>
       <w:r>
         <w:rPr>
           <w:b/>
@@ -1112,8 +1245,13 @@
         <w:t>{{</w:t>
       </w:r>
       <w:proofErr w:type="spellStart"/>
-      <w:r>
-        <w:t>auto.short_name</w:t>
+      <w:proofErr w:type="gramStart"/>
+      <w:r>
+        <w:t>auto.short</w:t>
+      </w:r>
+      <w:proofErr w:type="gramEnd"/>
+      <w:r>
+        <w:t>_name</w:t>
       </w:r>
       <w:proofErr w:type="spellEnd"/>
       <w:r>
@@ -1161,7 +1299,11 @@
         </w:numPr>
       </w:pPr>
       <w:r>
-        <w:t>{%p if aircraft %}</w:t>
+        <w:t xml:space="preserve">{%p if aircraft </w:t>
+      </w:r>
+      <w:proofErr w:type="gramStart"/>
+      <w:r>
+        <w:t>%}</w:t>
       </w:r>
       <w:r>
         <w:rPr>
@@ -1170,6 +1312,7 @@
         </w:rPr>
         <w:t>AIRCRAFT</w:t>
       </w:r>
+      <w:proofErr w:type="gramEnd"/>
     </w:p>
     <w:p>
       <w:pPr>
@@ -1195,8 +1338,13 @@
         <w:t>{{</w:t>
       </w:r>
       <w:proofErr w:type="spellStart"/>
-      <w:r>
-        <w:t>ac.short_name</w:t>
+      <w:proofErr w:type="gramStart"/>
+      <w:r>
+        <w:t>ac.short</w:t>
+      </w:r>
+      <w:proofErr w:type="gramEnd"/>
+      <w:r>
+        <w:t>_name</w:t>
       </w:r>
       <w:proofErr w:type="spellEnd"/>
       <w:r>
@@ -1244,7 +1392,11 @@
         </w:numPr>
       </w:pPr>
       <w:r>
-        <w:t>{%p if watercraft %}</w:t>
+        <w:t xml:space="preserve">{%p if watercraft </w:t>
+      </w:r>
+      <w:proofErr w:type="gramStart"/>
+      <w:r>
+        <w:t>%}</w:t>
       </w:r>
       <w:r>
         <w:rPr>
@@ -1253,6 +1405,7 @@
         </w:rPr>
         <w:t>WATERCRAFT</w:t>
       </w:r>
+      <w:proofErr w:type="gramEnd"/>
     </w:p>
     <w:p>
       <w:pPr>
@@ -1278,8 +1431,13 @@
         <w:t>{{</w:t>
       </w:r>
       <w:proofErr w:type="spellStart"/>
-      <w:r>
-        <w:t>boat.short_name</w:t>
+      <w:proofErr w:type="gramStart"/>
+      <w:r>
+        <w:t>boat.short</w:t>
+      </w:r>
+      <w:proofErr w:type="gramEnd"/>
+      <w:r>
+        <w:t>_name</w:t>
       </w:r>
       <w:proofErr w:type="spellEnd"/>
       <w:r>

</xml_diff>

<commit_message>
all conditionals on sep lines
</commit_message>
<xml_diff>
--- a/docassemble/UsTxFamilyLaw/data/templates/200_-_ORIGINAL_INVENTORY_AND_APPRAISEMENT_0.02.docx
+++ b/docassemble/UsTxFamilyLaw/data/templates/200_-_ORIGINAL_INVENTORY_AND_APPRAISEMENT_0.02.docx
@@ -1170,46 +1170,135 @@
           <w:b/>
           <w:bCs/>
         </w:rPr>
-        <w:t>{%p if automobile</w:t>
-      </w:r>
+        <w:t>{%p if automobile%}</w:t>
+      </w:r>
+    </w:p>
+    <w:p>
+      <w:pPr>
+        <w:pStyle w:val="ListParagraph"/>
+        <w:numPr>
+          <w:ilvl w:val="1"/>
+          <w:numId w:val="1"/>
+        </w:numPr>
+        <w:rPr>
+          <w:b/>
+          <w:bCs/>
+        </w:rPr>
+      </w:pPr>
+      <w:r>
+        <w:rPr>
+          <w:b/>
+          <w:bCs/>
+        </w:rPr>
+        <w:t>AUTOMOBILES</w:t>
+      </w:r>
+    </w:p>
+    <w:p>
+      <w:pPr>
+        <w:pStyle w:val="ListParagraph"/>
+        <w:numPr>
+          <w:ilvl w:val="2"/>
+          <w:numId w:val="1"/>
+        </w:numPr>
+        <w:rPr>
+          <w:b/>
+          <w:bCs/>
+        </w:rPr>
+      </w:pPr>
+      <w:r>
+        <w:rPr>
+          <w:b/>
+          <w:bCs/>
+        </w:rPr>
+        <w:t xml:space="preserve">{%p for </w:t>
+      </w:r>
+      <w:r>
+        <w:rPr>
+          <w:b/>
+          <w:bCs/>
+        </w:rPr>
+        <w:t>auto</w:t>
+      </w:r>
+      <w:r>
+        <w:rPr>
+          <w:b/>
+          <w:bCs/>
+        </w:rPr>
+        <w:t xml:space="preserve"> in </w:t>
+      </w:r>
+      <w:r>
+        <w:t>automobile</w:t>
+      </w:r>
+      <w:r>
+        <w:rPr>
+          <w:b/>
+          <w:bCs/>
+        </w:rPr>
+        <w:t xml:space="preserve"> %}</w:t>
+      </w:r>
+    </w:p>
+    <w:p>
+      <w:pPr>
+        <w:pStyle w:val="ListParagraph"/>
+        <w:numPr>
+          <w:ilvl w:val="2"/>
+          <w:numId w:val="1"/>
+        </w:numPr>
+        <w:rPr>
+          <w:b/>
+          <w:bCs/>
+        </w:rPr>
+      </w:pPr>
+      <w:r>
+        <w:rPr>
+          <w:b/>
+          <w:bCs/>
+        </w:rPr>
+        <w:t>{%p for auto in automobile %}</w:t>
+      </w:r>
+    </w:p>
+    <w:p>
+      <w:pPr>
+        <w:pStyle w:val="ListParagraph"/>
+        <w:numPr>
+          <w:ilvl w:val="2"/>
+          <w:numId w:val="1"/>
+        </w:numPr>
+      </w:pPr>
+      <w:r>
+        <w:t>{{</w:t>
+      </w:r>
+      <w:proofErr w:type="spellStart"/>
       <w:proofErr w:type="gramStart"/>
       <w:r>
-        <w:rPr>
-          <w:b/>
-          <w:bCs/>
-        </w:rPr>
-        <w:t>%}AUTOMOBILES</w:t>
+        <w:t>auto.short</w:t>
       </w:r>
       <w:proofErr w:type="gramEnd"/>
       <w:r>
-        <w:rPr>
-          <w:b/>
-          <w:bCs/>
-        </w:rPr>
-        <w:t xml:space="preserve">{%p for </w:t>
-      </w:r>
-      <w:r>
-        <w:rPr>
-          <w:b/>
-          <w:bCs/>
-        </w:rPr>
-        <w:t>auto</w:t>
-      </w:r>
-      <w:r>
-        <w:rPr>
-          <w:b/>
-          <w:bCs/>
-        </w:rPr>
-        <w:t xml:space="preserve"> in </w:t>
-      </w:r>
-      <w:r>
-        <w:t>automobile</w:t>
-      </w:r>
-      <w:r>
-        <w:rPr>
-          <w:b/>
-          <w:bCs/>
-        </w:rPr>
+        <w:t>_name</w:t>
+      </w:r>
+      <w:proofErr w:type="spellEnd"/>
+      <w:r>
+        <w:t>}}</w:t>
+      </w:r>
+    </w:p>
+    <w:p>
+      <w:pPr>
+        <w:pStyle w:val="ListParagraph"/>
+        <w:numPr>
+          <w:ilvl w:val="2"/>
+          <w:numId w:val="1"/>
+        </w:numPr>
+      </w:pPr>
+      <w:r>
+        <w:t xml:space="preserve">{%p </w:t>
+      </w:r>
+      <w:proofErr w:type="spellStart"/>
+      <w:r>
+        <w:t>endfor</w:t>
+      </w:r>
+      <w:proofErr w:type="spellEnd"/>
+      <w:r>
         <w:t xml:space="preserve"> %}</w:t>
       </w:r>
     </w:p>
@@ -1220,24 +1309,56 @@
           <w:ilvl w:val="2"/>
           <w:numId w:val="1"/>
         </w:numPr>
-        <w:rPr>
-          <w:b/>
-          <w:bCs/>
-        </w:rPr>
-      </w:pPr>
-      <w:r>
-        <w:rPr>
-          <w:b/>
-          <w:bCs/>
-        </w:rPr>
-        <w:t>{%p for auto in automobile %}</w:t>
-      </w:r>
-    </w:p>
-    <w:p>
-      <w:pPr>
-        <w:pStyle w:val="ListParagraph"/>
-        <w:numPr>
-          <w:ilvl w:val="3"/>
+      </w:pPr>
+      <w:r>
+        <w:t>{%p endif %}</w:t>
+      </w:r>
+    </w:p>
+    <w:p>
+      <w:pPr>
+        <w:pStyle w:val="ListParagraph"/>
+        <w:numPr>
+          <w:ilvl w:val="1"/>
+          <w:numId w:val="1"/>
+        </w:numPr>
+      </w:pPr>
+      <w:r>
+        <w:t>{%p if aircraft %}</w:t>
+      </w:r>
+    </w:p>
+    <w:p>
+      <w:pPr>
+        <w:pStyle w:val="ListParagraph"/>
+        <w:numPr>
+          <w:ilvl w:val="1"/>
+          <w:numId w:val="1"/>
+        </w:numPr>
+      </w:pPr>
+      <w:r>
+        <w:rPr>
+          <w:b/>
+          <w:bCs/>
+        </w:rPr>
+        <w:t>AIRCRAFT</w:t>
+      </w:r>
+    </w:p>
+    <w:p>
+      <w:pPr>
+        <w:pStyle w:val="ListParagraph"/>
+        <w:numPr>
+          <w:ilvl w:val="2"/>
+          <w:numId w:val="1"/>
+        </w:numPr>
+      </w:pPr>
+      <w:r>
+        <w:t>{% for ac in aircraft %}</w:t>
+      </w:r>
+    </w:p>
+    <w:p>
+      <w:pPr>
+        <w:pStyle w:val="ListParagraph"/>
+        <w:numPr>
+          <w:ilvl w:val="2"/>
           <w:numId w:val="1"/>
         </w:numPr>
       </w:pPr>
@@ -1247,7 +1368,7 @@
       <w:proofErr w:type="spellStart"/>
       <w:proofErr w:type="gramStart"/>
       <w:r>
-        <w:t>auto.short</w:t>
+        <w:t>ac.short</w:t>
       </w:r>
       <w:proofErr w:type="gramEnd"/>
       <w:r>
@@ -1275,7 +1396,7 @@
       </w:r>
       <w:proofErr w:type="spellEnd"/>
       <w:r>
-        <w:t xml:space="preserve"> %}</w:t>
+        <w:t>%}</w:t>
       </w:r>
     </w:p>
     <w:p>
@@ -1299,20 +1420,24 @@
         </w:numPr>
       </w:pPr>
       <w:r>
-        <w:t xml:space="preserve">{%p if aircraft </w:t>
-      </w:r>
-      <w:proofErr w:type="gramStart"/>
-      <w:r>
-        <w:t>%}</w:t>
-      </w:r>
-      <w:r>
-        <w:rPr>
-          <w:b/>
-          <w:bCs/>
-        </w:rPr>
-        <w:t>AIRCRAFT</w:t>
-      </w:r>
-      <w:proofErr w:type="gramEnd"/>
+        <w:t>{%p if watercraft %}</w:t>
+      </w:r>
+    </w:p>
+    <w:p>
+      <w:pPr>
+        <w:pStyle w:val="ListParagraph"/>
+        <w:numPr>
+          <w:ilvl w:val="1"/>
+          <w:numId w:val="1"/>
+        </w:numPr>
+      </w:pPr>
+      <w:r>
+        <w:rPr>
+          <w:b/>
+          <w:bCs/>
+        </w:rPr>
+        <w:t>WATERCRAFT</w:t>
+      </w:r>
     </w:p>
     <w:p>
       <w:pPr>
@@ -1323,32 +1448,7 @@
         </w:numPr>
       </w:pPr>
       <w:r>
-        <w:t>{% for ac in aircraft %}</w:t>
-      </w:r>
-    </w:p>
-    <w:p>
-      <w:pPr>
-        <w:pStyle w:val="ListParagraph"/>
-        <w:numPr>
-          <w:ilvl w:val="3"/>
-          <w:numId w:val="1"/>
-        </w:numPr>
-      </w:pPr>
-      <w:r>
-        <w:t>{{</w:t>
-      </w:r>
-      <w:proofErr w:type="spellStart"/>
-      <w:proofErr w:type="gramStart"/>
-      <w:r>
-        <w:t>ac.short</w:t>
-      </w:r>
-      <w:proofErr w:type="gramEnd"/>
-      <w:r>
-        <w:t>_name</w:t>
-      </w:r>
-      <w:proofErr w:type="spellEnd"/>
-      <w:r>
-        <w:t>}}</w:t>
+        <w:t>{% for boat in watercraft %}</w:t>
       </w:r>
     </w:p>
     <w:p>
@@ -1356,74 +1456,6 @@
         <w:pStyle w:val="ListParagraph"/>
         <w:numPr>
           <w:ilvl w:val="2"/>
-          <w:numId w:val="1"/>
-        </w:numPr>
-      </w:pPr>
-      <w:r>
-        <w:t xml:space="preserve">{%p </w:t>
-      </w:r>
-      <w:proofErr w:type="spellStart"/>
-      <w:r>
-        <w:t>endfor</w:t>
-      </w:r>
-      <w:proofErr w:type="spellEnd"/>
-      <w:r>
-        <w:t>%}</w:t>
-      </w:r>
-    </w:p>
-    <w:p>
-      <w:pPr>
-        <w:pStyle w:val="ListParagraph"/>
-        <w:numPr>
-          <w:ilvl w:val="2"/>
-          <w:numId w:val="1"/>
-        </w:numPr>
-      </w:pPr>
-      <w:r>
-        <w:t>{%p endif %}</w:t>
-      </w:r>
-    </w:p>
-    <w:p>
-      <w:pPr>
-        <w:pStyle w:val="ListParagraph"/>
-        <w:numPr>
-          <w:ilvl w:val="1"/>
-          <w:numId w:val="1"/>
-        </w:numPr>
-      </w:pPr>
-      <w:r>
-        <w:t xml:space="preserve">{%p if watercraft </w:t>
-      </w:r>
-      <w:proofErr w:type="gramStart"/>
-      <w:r>
-        <w:t>%}</w:t>
-      </w:r>
-      <w:r>
-        <w:rPr>
-          <w:b/>
-          <w:bCs/>
-        </w:rPr>
-        <w:t>WATERCRAFT</w:t>
-      </w:r>
-      <w:proofErr w:type="gramEnd"/>
-    </w:p>
-    <w:p>
-      <w:pPr>
-        <w:pStyle w:val="ListParagraph"/>
-        <w:numPr>
-          <w:ilvl w:val="2"/>
-          <w:numId w:val="1"/>
-        </w:numPr>
-      </w:pPr>
-      <w:r>
-        <w:t>{% for boat in watercraft %}</w:t>
-      </w:r>
-    </w:p>
-    <w:p>
-      <w:pPr>
-        <w:pStyle w:val="ListParagraph"/>
-        <w:numPr>
-          <w:ilvl w:val="3"/>
           <w:numId w:val="1"/>
         </w:numPr>
       </w:pPr>

</xml_diff>

<commit_message>
remove duplicate for statement
</commit_message>
<xml_diff>
--- a/docassemble/UsTxFamilyLaw/data/templates/200_-_ORIGINAL_INVENTORY_AND_APPRAISEMENT_0.02.docx
+++ b/docassemble/UsTxFamilyLaw/data/templates/200_-_ORIGINAL_INVENTORY_AND_APPRAISEMENT_0.02.docx
@@ -123,7 +123,6 @@
         <w:t>{{</w:t>
       </w:r>
       <w:proofErr w:type="spellStart"/>
-      <w:proofErr w:type="gramStart"/>
       <w:r>
         <w:rPr>
           <w:b/>
@@ -132,7 +131,6 @@
         <w:t>prop.address</w:t>
       </w:r>
       <w:proofErr w:type="spellEnd"/>
-      <w:proofErr w:type="gramEnd"/>
       <w:r>
         <w:rPr>
           <w:b/>
@@ -224,13 +222,8 @@
         <w:t>{{</w:t>
       </w:r>
       <w:proofErr w:type="spellStart"/>
-      <w:proofErr w:type="gramStart"/>
-      <w:r>
-        <w:t>prop.names</w:t>
-      </w:r>
-      <w:proofErr w:type="gramEnd"/>
-      <w:r>
-        <w:t>_title</w:t>
+      <w:r>
+        <w:t>prop.names_title</w:t>
       </w:r>
       <w:proofErr w:type="spellEnd"/>
       <w:r>
@@ -256,13 +249,8 @@
         <w:t>{{</w:t>
       </w:r>
       <w:proofErr w:type="spellStart"/>
-      <w:proofErr w:type="gramStart"/>
-      <w:r>
-        <w:t>prop.sp</w:t>
-      </w:r>
-      <w:proofErr w:type="gramEnd"/>
-      <w:r>
-        <w:t>_claimant</w:t>
+      <w:r>
+        <w:t>prop.sp_claimant</w:t>
       </w:r>
       <w:proofErr w:type="spellEnd"/>
       <w:r>
@@ -288,13 +276,8 @@
         <w:t>{{</w:t>
       </w:r>
       <w:proofErr w:type="spellStart"/>
-      <w:proofErr w:type="gramStart"/>
-      <w:r>
-        <w:t>prop.names</w:t>
-      </w:r>
-      <w:proofErr w:type="gramEnd"/>
-      <w:r>
-        <w:t>_loan</w:t>
+      <w:r>
+        <w:t>prop.names_loan</w:t>
       </w:r>
       <w:proofErr w:type="spellEnd"/>
       <w:r>
@@ -318,13 +301,8 @@
       <w:r>
         <w:tab/>
       </w:r>
-      <w:proofErr w:type="gramStart"/>
-      <w:r>
-        <w:t>{{ "</w:t>
-      </w:r>
-      <w:proofErr w:type="gramEnd"/>
-      <w:r>
-        <w:t>${:,.2f}".format(</w:t>
+      <w:r>
+        <w:t>{{ "${:,.2f}".format(</w:t>
       </w:r>
       <w:proofErr w:type="spellStart"/>
       <w:r>
@@ -354,15 +332,7 @@
         <w:t>{{</w:t>
       </w:r>
       <w:r>
-        <w:t>"${:,.2f}</w:t>
-      </w:r>
-      <w:proofErr w:type="gramStart"/>
-      <w:r>
-        <w:t>".format</w:t>
-      </w:r>
-      <w:proofErr w:type="gramEnd"/>
-      <w:r>
-        <w:t>(</w:t>
+        <w:t>"${:,.2f}".format(</w:t>
       </w:r>
       <w:proofErr w:type="spellStart"/>
       <w:r>
@@ -395,15 +365,7 @@
         <w:t>{{</w:t>
       </w:r>
       <w:r>
-        <w:t>"${:,.2f}</w:t>
-      </w:r>
-      <w:proofErr w:type="gramStart"/>
-      <w:r>
-        <w:t>".format</w:t>
-      </w:r>
-      <w:proofErr w:type="gramEnd"/>
-      <w:r>
-        <w:t>(</w:t>
+        <w:t>"${:,.2f}".format(</w:t>
       </w:r>
       <w:proofErr w:type="spellStart"/>
       <w:r>
@@ -437,15 +399,7 @@
         <w:t>{{</w:t>
       </w:r>
       <w:r>
-        <w:t>"${:,.2f}</w:t>
-      </w:r>
-      <w:proofErr w:type="gramStart"/>
-      <w:r>
-        <w:t>".format</w:t>
-      </w:r>
-      <w:proofErr w:type="gramEnd"/>
-      <w:r>
-        <w:t>(</w:t>
+        <w:t>"${:,.2f}".format(</w:t>
       </w:r>
       <w:proofErr w:type="spellStart"/>
       <w:r>
@@ -599,21 +553,12 @@
         <w:t>{{</w:t>
       </w:r>
       <w:proofErr w:type="spellStart"/>
-      <w:proofErr w:type="gramStart"/>
-      <w:r>
-        <w:rPr>
-          <w:b/>
-          <w:bCs/>
-        </w:rPr>
-        <w:t>acct.institution</w:t>
-      </w:r>
-      <w:proofErr w:type="gramEnd"/>
-      <w:r>
-        <w:rPr>
-          <w:b/>
-          <w:bCs/>
-        </w:rPr>
-        <w:t>_name</w:t>
+      <w:r>
+        <w:rPr>
+          <w:b/>
+          <w:bCs/>
+        </w:rPr>
+        <w:t>acct.institution_name</w:t>
       </w:r>
       <w:proofErr w:type="spellEnd"/>
       <w:r>
@@ -696,13 +641,8 @@
         <w:t>{{</w:t>
       </w:r>
       <w:proofErr w:type="spellStart"/>
-      <w:proofErr w:type="gramStart"/>
-      <w:r>
-        <w:t>acct.names</w:t>
-      </w:r>
-      <w:proofErr w:type="gramEnd"/>
-      <w:r>
-        <w:t>_account</w:t>
+      <w:r>
+        <w:t>acct.names_account</w:t>
       </w:r>
       <w:proofErr w:type="spellEnd"/>
       <w:r>
@@ -727,13 +667,8 @@
         <w:t xml:space="preserve"> ({{</w:t>
       </w:r>
       <w:proofErr w:type="spellStart"/>
-      <w:proofErr w:type="gramStart"/>
-      <w:r>
-        <w:t>acct.balance</w:t>
-      </w:r>
-      <w:proofErr w:type="gramEnd"/>
-      <w:r>
-        <w:t>_as_of_date</w:t>
+      <w:r>
+        <w:t>acct.balance_as_of_date</w:t>
       </w:r>
       <w:proofErr w:type="spellEnd"/>
       <w:r>
@@ -865,21 +800,12 @@
         <w:t>{{</w:t>
       </w:r>
       <w:proofErr w:type="spellStart"/>
-      <w:proofErr w:type="gramStart"/>
-      <w:r>
-        <w:rPr>
-          <w:b/>
-          <w:bCs/>
-        </w:rPr>
-        <w:t>acct.institution</w:t>
-      </w:r>
-      <w:proofErr w:type="gramEnd"/>
-      <w:r>
-        <w:rPr>
-          <w:b/>
-          <w:bCs/>
-        </w:rPr>
-        <w:t>_name</w:t>
+      <w:r>
+        <w:rPr>
+          <w:b/>
+          <w:bCs/>
+        </w:rPr>
+        <w:t>acct.institution_name</w:t>
       </w:r>
       <w:proofErr w:type="spellEnd"/>
       <w:r>
@@ -941,13 +867,8 @@
         <w:t>{{</w:t>
       </w:r>
       <w:proofErr w:type="spellStart"/>
-      <w:proofErr w:type="gramStart"/>
-      <w:r>
-        <w:t>acct.names</w:t>
-      </w:r>
-      <w:proofErr w:type="gramEnd"/>
-      <w:r>
-        <w:t>_account</w:t>
+      <w:r>
+        <w:t>acct.names_account</w:t>
       </w:r>
       <w:proofErr w:type="spellEnd"/>
       <w:r>
@@ -973,13 +894,8 @@
         <w:t>{{</w:t>
       </w:r>
       <w:proofErr w:type="spellStart"/>
-      <w:proofErr w:type="gramStart"/>
-      <w:r>
-        <w:t>acct.account</w:t>
-      </w:r>
-      <w:proofErr w:type="gramEnd"/>
-      <w:r>
-        <w:t>_type</w:t>
+      <w:r>
+        <w:t>acct.account_type</w:t>
       </w:r>
       <w:proofErr w:type="spellEnd"/>
       <w:r>
@@ -1028,13 +944,8 @@
         <w:t>{{</w:t>
       </w:r>
       <w:proofErr w:type="spellStart"/>
-      <w:proofErr w:type="gramStart"/>
-      <w:r>
-        <w:t>acct.sponsor</w:t>
-      </w:r>
-      <w:proofErr w:type="gramEnd"/>
-      <w:r>
-        <w:t>_name</w:t>
+      <w:r>
+        <w:t>acct.sponsor_name</w:t>
       </w:r>
       <w:proofErr w:type="spellEnd"/>
       <w:r>
@@ -1077,13 +988,8 @@
         <w:t>Current balance ({{</w:t>
       </w:r>
       <w:proofErr w:type="spellStart"/>
-      <w:proofErr w:type="gramStart"/>
-      <w:r>
-        <w:t>acct.balance</w:t>
-      </w:r>
-      <w:proofErr w:type="gramEnd"/>
-      <w:r>
-        <w:t>_as_of_date</w:t>
+      <w:r>
+        <w:t>acct.balance_as_of_date</w:t>
       </w:r>
       <w:proofErr w:type="spellEnd"/>
       <w:r>
@@ -1244,17 +1150,17 @@
           <w:ilvl w:val="2"/>
           <w:numId w:val="1"/>
         </w:numPr>
-        <w:rPr>
-          <w:b/>
-          <w:bCs/>
-        </w:rPr>
-      </w:pPr>
-      <w:r>
-        <w:rPr>
-          <w:b/>
-          <w:bCs/>
-        </w:rPr>
-        <w:t>{%p for auto in automobile %}</w:t>
+      </w:pPr>
+      <w:r>
+        <w:t>{{</w:t>
+      </w:r>
+      <w:proofErr w:type="spellStart"/>
+      <w:r>
+        <w:t>auto.short_name</w:t>
+      </w:r>
+      <w:proofErr w:type="spellEnd"/>
+      <w:r>
+        <w:t>}}</w:t>
       </w:r>
     </w:p>
     <w:p>
@@ -1266,16 +1172,83 @@
         </w:numPr>
       </w:pPr>
       <w:r>
+        <w:t xml:space="preserve">{%p </w:t>
+      </w:r>
+      <w:proofErr w:type="spellStart"/>
+      <w:r>
+        <w:t>endfor</w:t>
+      </w:r>
+      <w:proofErr w:type="spellEnd"/>
+      <w:r>
+        <w:t xml:space="preserve"> %}</w:t>
+      </w:r>
+    </w:p>
+    <w:p>
+      <w:pPr>
+        <w:pStyle w:val="ListParagraph"/>
+        <w:numPr>
+          <w:ilvl w:val="1"/>
+          <w:numId w:val="1"/>
+        </w:numPr>
+      </w:pPr>
+      <w:r>
+        <w:t>{%p endif %}</w:t>
+      </w:r>
+    </w:p>
+    <w:p>
+      <w:pPr>
+        <w:pStyle w:val="ListParagraph"/>
+        <w:numPr>
+          <w:ilvl w:val="1"/>
+          <w:numId w:val="1"/>
+        </w:numPr>
+      </w:pPr>
+      <w:r>
+        <w:t>{%p if aircraft %}</w:t>
+      </w:r>
+    </w:p>
+    <w:p>
+      <w:pPr>
+        <w:pStyle w:val="ListParagraph"/>
+        <w:numPr>
+          <w:ilvl w:val="1"/>
+          <w:numId w:val="1"/>
+        </w:numPr>
+      </w:pPr>
+      <w:r>
+        <w:rPr>
+          <w:b/>
+          <w:bCs/>
+        </w:rPr>
+        <w:t>AIRCRAFT</w:t>
+      </w:r>
+    </w:p>
+    <w:p>
+      <w:pPr>
+        <w:pStyle w:val="ListParagraph"/>
+        <w:numPr>
+          <w:ilvl w:val="2"/>
+          <w:numId w:val="1"/>
+        </w:numPr>
+      </w:pPr>
+      <w:r>
+        <w:t>{% for ac in aircraft %}</w:t>
+      </w:r>
+    </w:p>
+    <w:p>
+      <w:pPr>
+        <w:pStyle w:val="ListParagraph"/>
+        <w:numPr>
+          <w:ilvl w:val="2"/>
+          <w:numId w:val="1"/>
+        </w:numPr>
+      </w:pPr>
+      <w:r>
         <w:t>{{</w:t>
       </w:r>
       <w:proofErr w:type="spellStart"/>
-      <w:proofErr w:type="gramStart"/>
-      <w:r>
-        <w:t>auto.short</w:t>
-      </w:r>
-      <w:proofErr w:type="gramEnd"/>
-      <w:r>
-        <w:t>_name</w:t>
+      <w:r>
+        <w:t>ac.short_name</w:t>
       </w:r>
       <w:proofErr w:type="spellEnd"/>
       <w:r>
@@ -1299,6 +1272,98 @@
       </w:r>
       <w:proofErr w:type="spellEnd"/>
       <w:r>
+        <w:t>%}</w:t>
+      </w:r>
+    </w:p>
+    <w:p>
+      <w:pPr>
+        <w:pStyle w:val="ListParagraph"/>
+        <w:numPr>
+          <w:ilvl w:val="1"/>
+          <w:numId w:val="1"/>
+        </w:numPr>
+      </w:pPr>
+      <w:r>
+        <w:t>{%p endif %}</w:t>
+      </w:r>
+    </w:p>
+    <w:p>
+      <w:pPr>
+        <w:pStyle w:val="ListParagraph"/>
+        <w:numPr>
+          <w:ilvl w:val="1"/>
+          <w:numId w:val="1"/>
+        </w:numPr>
+      </w:pPr>
+      <w:r>
+        <w:t>{%p if watercraft %}</w:t>
+      </w:r>
+    </w:p>
+    <w:p>
+      <w:pPr>
+        <w:pStyle w:val="ListParagraph"/>
+        <w:numPr>
+          <w:ilvl w:val="1"/>
+          <w:numId w:val="1"/>
+        </w:numPr>
+      </w:pPr>
+      <w:r>
+        <w:rPr>
+          <w:b/>
+          <w:bCs/>
+        </w:rPr>
+        <w:t>WATERCRAFT</w:t>
+      </w:r>
+    </w:p>
+    <w:p>
+      <w:pPr>
+        <w:pStyle w:val="ListParagraph"/>
+        <w:numPr>
+          <w:ilvl w:val="2"/>
+          <w:numId w:val="1"/>
+        </w:numPr>
+      </w:pPr>
+      <w:r>
+        <w:t>{% for boat in watercraft %}</w:t>
+      </w:r>
+    </w:p>
+    <w:p>
+      <w:pPr>
+        <w:pStyle w:val="ListParagraph"/>
+        <w:numPr>
+          <w:ilvl w:val="2"/>
+          <w:numId w:val="1"/>
+        </w:numPr>
+      </w:pPr>
+      <w:r>
+        <w:t>{{</w:t>
+      </w:r>
+      <w:proofErr w:type="spellStart"/>
+      <w:r>
+        <w:t>boat.short_name</w:t>
+      </w:r>
+      <w:proofErr w:type="spellEnd"/>
+      <w:r>
+        <w:t>}}</w:t>
+      </w:r>
+    </w:p>
+    <w:p>
+      <w:pPr>
+        <w:pStyle w:val="ListParagraph"/>
+        <w:numPr>
+          <w:ilvl w:val="2"/>
+          <w:numId w:val="1"/>
+        </w:numPr>
+      </w:pPr>
+      <w:r>
+        <w:t xml:space="preserve">{%p </w:t>
+      </w:r>
+      <w:proofErr w:type="spellStart"/>
+      <w:r>
+        <w:t>endfor</w:t>
+      </w:r>
+      <w:proofErr w:type="spellEnd"/>
+      <w:r>
         <w:t xml:space="preserve"> %}</w:t>
       </w:r>
     </w:p>
@@ -1306,201 +1371,7 @@
       <w:pPr>
         <w:pStyle w:val="ListParagraph"/>
         <w:numPr>
-          <w:ilvl w:val="2"/>
-          <w:numId w:val="1"/>
-        </w:numPr>
-      </w:pPr>
-      <w:r>
-        <w:t>{%p endif %}</w:t>
-      </w:r>
-    </w:p>
-    <w:p>
-      <w:pPr>
-        <w:pStyle w:val="ListParagraph"/>
-        <w:numPr>
           <w:ilvl w:val="1"/>
-          <w:numId w:val="1"/>
-        </w:numPr>
-      </w:pPr>
-      <w:r>
-        <w:t>{%p if aircraft %}</w:t>
-      </w:r>
-    </w:p>
-    <w:p>
-      <w:pPr>
-        <w:pStyle w:val="ListParagraph"/>
-        <w:numPr>
-          <w:ilvl w:val="1"/>
-          <w:numId w:val="1"/>
-        </w:numPr>
-      </w:pPr>
-      <w:r>
-        <w:rPr>
-          <w:b/>
-          <w:bCs/>
-        </w:rPr>
-        <w:t>AIRCRAFT</w:t>
-      </w:r>
-    </w:p>
-    <w:p>
-      <w:pPr>
-        <w:pStyle w:val="ListParagraph"/>
-        <w:numPr>
-          <w:ilvl w:val="2"/>
-          <w:numId w:val="1"/>
-        </w:numPr>
-      </w:pPr>
-      <w:r>
-        <w:t>{% for ac in aircraft %}</w:t>
-      </w:r>
-    </w:p>
-    <w:p>
-      <w:pPr>
-        <w:pStyle w:val="ListParagraph"/>
-        <w:numPr>
-          <w:ilvl w:val="2"/>
-          <w:numId w:val="1"/>
-        </w:numPr>
-      </w:pPr>
-      <w:r>
-        <w:t>{{</w:t>
-      </w:r>
-      <w:proofErr w:type="spellStart"/>
-      <w:proofErr w:type="gramStart"/>
-      <w:r>
-        <w:t>ac.short</w:t>
-      </w:r>
-      <w:proofErr w:type="gramEnd"/>
-      <w:r>
-        <w:t>_name</w:t>
-      </w:r>
-      <w:proofErr w:type="spellEnd"/>
-      <w:r>
-        <w:t>}}</w:t>
-      </w:r>
-    </w:p>
-    <w:p>
-      <w:pPr>
-        <w:pStyle w:val="ListParagraph"/>
-        <w:numPr>
-          <w:ilvl w:val="2"/>
-          <w:numId w:val="1"/>
-        </w:numPr>
-      </w:pPr>
-      <w:r>
-        <w:t xml:space="preserve">{%p </w:t>
-      </w:r>
-      <w:proofErr w:type="spellStart"/>
-      <w:r>
-        <w:t>endfor</w:t>
-      </w:r>
-      <w:proofErr w:type="spellEnd"/>
-      <w:r>
-        <w:t>%}</w:t>
-      </w:r>
-    </w:p>
-    <w:p>
-      <w:pPr>
-        <w:pStyle w:val="ListParagraph"/>
-        <w:numPr>
-          <w:ilvl w:val="2"/>
-          <w:numId w:val="1"/>
-        </w:numPr>
-      </w:pPr>
-      <w:r>
-        <w:t>{%p endif %}</w:t>
-      </w:r>
-    </w:p>
-    <w:p>
-      <w:pPr>
-        <w:pStyle w:val="ListParagraph"/>
-        <w:numPr>
-          <w:ilvl w:val="1"/>
-          <w:numId w:val="1"/>
-        </w:numPr>
-      </w:pPr>
-      <w:r>
-        <w:t>{%p if watercraft %}</w:t>
-      </w:r>
-    </w:p>
-    <w:p>
-      <w:pPr>
-        <w:pStyle w:val="ListParagraph"/>
-        <w:numPr>
-          <w:ilvl w:val="1"/>
-          <w:numId w:val="1"/>
-        </w:numPr>
-      </w:pPr>
-      <w:r>
-        <w:rPr>
-          <w:b/>
-          <w:bCs/>
-        </w:rPr>
-        <w:t>WATERCRAFT</w:t>
-      </w:r>
-    </w:p>
-    <w:p>
-      <w:pPr>
-        <w:pStyle w:val="ListParagraph"/>
-        <w:numPr>
-          <w:ilvl w:val="2"/>
-          <w:numId w:val="1"/>
-        </w:numPr>
-      </w:pPr>
-      <w:r>
-        <w:t>{% for boat in watercraft %}</w:t>
-      </w:r>
-    </w:p>
-    <w:p>
-      <w:pPr>
-        <w:pStyle w:val="ListParagraph"/>
-        <w:numPr>
-          <w:ilvl w:val="2"/>
-          <w:numId w:val="1"/>
-        </w:numPr>
-      </w:pPr>
-      <w:r>
-        <w:t>{{</w:t>
-      </w:r>
-      <w:proofErr w:type="spellStart"/>
-      <w:proofErr w:type="gramStart"/>
-      <w:r>
-        <w:t>boat.short</w:t>
-      </w:r>
-      <w:proofErr w:type="gramEnd"/>
-      <w:r>
-        <w:t>_name</w:t>
-      </w:r>
-      <w:proofErr w:type="spellEnd"/>
-      <w:r>
-        <w:t>}}</w:t>
-      </w:r>
-    </w:p>
-    <w:p>
-      <w:pPr>
-        <w:pStyle w:val="ListParagraph"/>
-        <w:numPr>
-          <w:ilvl w:val="2"/>
-          <w:numId w:val="1"/>
-        </w:numPr>
-      </w:pPr>
-      <w:r>
-        <w:t xml:space="preserve">{%p </w:t>
-      </w:r>
-      <w:proofErr w:type="spellStart"/>
-      <w:r>
-        <w:t>endfor</w:t>
-      </w:r>
-      <w:proofErr w:type="spellEnd"/>
-      <w:r>
-        <w:t xml:space="preserve"> %}</w:t>
-      </w:r>
-    </w:p>
-    <w:p>
-      <w:pPr>
-        <w:pStyle w:val="ListParagraph"/>
-        <w:numPr>
-          <w:ilvl w:val="2"/>
           <w:numId w:val="1"/>
         </w:numPr>
       </w:pPr>

</xml_diff>

<commit_message>
update icone; debug boats
</commit_message>
<xml_diff>
--- a/docassemble/UsTxFamilyLaw/data/templates/200_-_ORIGINAL_INVENTORY_AND_APPRAISEMENT_0.02.docx
+++ b/docassemble/UsTxFamilyLaw/data/templates/200_-_ORIGINAL_INVENTORY_AND_APPRAISEMENT_0.02.docx
@@ -67,16 +67,8 @@
         </w:numPr>
       </w:pPr>
       <w:r>
-        <w:t xml:space="preserve">REAL </w:t>
-      </w:r>
-      <w:proofErr w:type="spellStart"/>
-      <w:r>
-        <w:t>PROPERTY</w:t>
-      </w:r>
-      <w:r>
-        <w:t>z</w:t>
-      </w:r>
-      <w:proofErr w:type="spellEnd"/>
+        <w:t>REAL PROPERTY</w:t>
+      </w:r>
     </w:p>
     <w:p>
       <w:pPr>
@@ -123,6 +115,7 @@
         <w:t>{{</w:t>
       </w:r>
       <w:proofErr w:type="spellStart"/>
+      <w:proofErr w:type="gramStart"/>
       <w:r>
         <w:rPr>
           <w:b/>
@@ -131,6 +124,7 @@
         <w:t>prop.address</w:t>
       </w:r>
       <w:proofErr w:type="spellEnd"/>
+      <w:proofErr w:type="gramEnd"/>
       <w:r>
         <w:rPr>
           <w:b/>
@@ -222,8 +216,13 @@
         <w:t>{{</w:t>
       </w:r>
       <w:proofErr w:type="spellStart"/>
-      <w:r>
-        <w:t>prop.names_title</w:t>
+      <w:proofErr w:type="gramStart"/>
+      <w:r>
+        <w:t>prop.names</w:t>
+      </w:r>
+      <w:proofErr w:type="gramEnd"/>
+      <w:r>
+        <w:t>_title</w:t>
       </w:r>
       <w:proofErr w:type="spellEnd"/>
       <w:r>
@@ -249,8 +248,13 @@
         <w:t>{{</w:t>
       </w:r>
       <w:proofErr w:type="spellStart"/>
-      <w:r>
-        <w:t>prop.sp_claimant</w:t>
+      <w:proofErr w:type="gramStart"/>
+      <w:r>
+        <w:t>prop.sp</w:t>
+      </w:r>
+      <w:proofErr w:type="gramEnd"/>
+      <w:r>
+        <w:t>_claimant</w:t>
       </w:r>
       <w:proofErr w:type="spellEnd"/>
       <w:r>
@@ -276,8 +280,13 @@
         <w:t>{{</w:t>
       </w:r>
       <w:proofErr w:type="spellStart"/>
-      <w:r>
-        <w:t>prop.names_loan</w:t>
+      <w:proofErr w:type="gramStart"/>
+      <w:r>
+        <w:t>prop.names</w:t>
+      </w:r>
+      <w:proofErr w:type="gramEnd"/>
+      <w:r>
+        <w:t>_loan</w:t>
       </w:r>
       <w:proofErr w:type="spellEnd"/>
       <w:r>
@@ -301,8 +310,13 @@
       <w:r>
         <w:tab/>
       </w:r>
-      <w:r>
-        <w:t>{{ "${:,.2f}".format(</w:t>
+      <w:proofErr w:type="gramStart"/>
+      <w:r>
+        <w:t>{{ "</w:t>
+      </w:r>
+      <w:proofErr w:type="gramEnd"/>
+      <w:r>
+        <w:t>${:,.2f}".format(</w:t>
       </w:r>
       <w:proofErr w:type="spellStart"/>
       <w:r>
@@ -332,7 +346,15 @@
         <w:t>{{</w:t>
       </w:r>
       <w:r>
-        <w:t>"${:,.2f}".format(</w:t>
+        <w:t>"${:,.2f}</w:t>
+      </w:r>
+      <w:proofErr w:type="gramStart"/>
+      <w:r>
+        <w:t>".format</w:t>
+      </w:r>
+      <w:proofErr w:type="gramEnd"/>
+      <w:r>
+        <w:t>(</w:t>
       </w:r>
       <w:proofErr w:type="spellStart"/>
       <w:r>
@@ -365,7 +387,15 @@
         <w:t>{{</w:t>
       </w:r>
       <w:r>
-        <w:t>"${:,.2f}".format(</w:t>
+        <w:t>"${:,.2f}</w:t>
+      </w:r>
+      <w:proofErr w:type="gramStart"/>
+      <w:r>
+        <w:t>".format</w:t>
+      </w:r>
+      <w:proofErr w:type="gramEnd"/>
+      <w:r>
+        <w:t>(</w:t>
       </w:r>
       <w:proofErr w:type="spellStart"/>
       <w:r>
@@ -399,7 +429,15 @@
         <w:t>{{</w:t>
       </w:r>
       <w:r>
-        <w:t>"${:,.2f}".format(</w:t>
+        <w:t>"${:,.2f}</w:t>
+      </w:r>
+      <w:proofErr w:type="gramStart"/>
+      <w:r>
+        <w:t>".format</w:t>
+      </w:r>
+      <w:proofErr w:type="gramEnd"/>
+      <w:r>
+        <w:t>(</w:t>
       </w:r>
       <w:proofErr w:type="spellStart"/>
       <w:r>
@@ -553,12 +591,21 @@
         <w:t>{{</w:t>
       </w:r>
       <w:proofErr w:type="spellStart"/>
-      <w:r>
-        <w:rPr>
-          <w:b/>
-          <w:bCs/>
-        </w:rPr>
-        <w:t>acct.institution_name</w:t>
+      <w:proofErr w:type="gramStart"/>
+      <w:r>
+        <w:rPr>
+          <w:b/>
+          <w:bCs/>
+        </w:rPr>
+        <w:t>acct.institution</w:t>
+      </w:r>
+      <w:proofErr w:type="gramEnd"/>
+      <w:r>
+        <w:rPr>
+          <w:b/>
+          <w:bCs/>
+        </w:rPr>
+        <w:t>_name</w:t>
       </w:r>
       <w:proofErr w:type="spellEnd"/>
       <w:r>
@@ -641,8 +688,13 @@
         <w:t>{{</w:t>
       </w:r>
       <w:proofErr w:type="spellStart"/>
-      <w:r>
-        <w:t>acct.names_account</w:t>
+      <w:proofErr w:type="gramStart"/>
+      <w:r>
+        <w:t>acct.names</w:t>
+      </w:r>
+      <w:proofErr w:type="gramEnd"/>
+      <w:r>
+        <w:t>_account</w:t>
       </w:r>
       <w:proofErr w:type="spellEnd"/>
       <w:r>
@@ -667,8 +719,13 @@
         <w:t xml:space="preserve"> ({{</w:t>
       </w:r>
       <w:proofErr w:type="spellStart"/>
-      <w:r>
-        <w:t>acct.balance_as_of_date</w:t>
+      <w:proofErr w:type="gramStart"/>
+      <w:r>
+        <w:t>acct.balance</w:t>
+      </w:r>
+      <w:proofErr w:type="gramEnd"/>
+      <w:r>
+        <w:t>_as_of_date</w:t>
       </w:r>
       <w:proofErr w:type="spellEnd"/>
       <w:r>
@@ -800,12 +857,21 @@
         <w:t>{{</w:t>
       </w:r>
       <w:proofErr w:type="spellStart"/>
-      <w:r>
-        <w:rPr>
-          <w:b/>
-          <w:bCs/>
-        </w:rPr>
-        <w:t>acct.institution_name</w:t>
+      <w:proofErr w:type="gramStart"/>
+      <w:r>
+        <w:rPr>
+          <w:b/>
+          <w:bCs/>
+        </w:rPr>
+        <w:t>acct.institution</w:t>
+      </w:r>
+      <w:proofErr w:type="gramEnd"/>
+      <w:r>
+        <w:rPr>
+          <w:b/>
+          <w:bCs/>
+        </w:rPr>
+        <w:t>_name</w:t>
       </w:r>
       <w:proofErr w:type="spellEnd"/>
       <w:r>
@@ -867,8 +933,13 @@
         <w:t>{{</w:t>
       </w:r>
       <w:proofErr w:type="spellStart"/>
-      <w:r>
-        <w:t>acct.names_account</w:t>
+      <w:proofErr w:type="gramStart"/>
+      <w:r>
+        <w:t>acct.names</w:t>
+      </w:r>
+      <w:proofErr w:type="gramEnd"/>
+      <w:r>
+        <w:t>_account</w:t>
       </w:r>
       <w:proofErr w:type="spellEnd"/>
       <w:r>
@@ -894,8 +965,13 @@
         <w:t>{{</w:t>
       </w:r>
       <w:proofErr w:type="spellStart"/>
-      <w:r>
-        <w:t>acct.account_type</w:t>
+      <w:proofErr w:type="gramStart"/>
+      <w:r>
+        <w:t>acct.account</w:t>
+      </w:r>
+      <w:proofErr w:type="gramEnd"/>
+      <w:r>
+        <w:t>_type</w:t>
       </w:r>
       <w:proofErr w:type="spellEnd"/>
       <w:r>
@@ -944,8 +1020,13 @@
         <w:t>{{</w:t>
       </w:r>
       <w:proofErr w:type="spellStart"/>
-      <w:r>
-        <w:t>acct.sponsor_name</w:t>
+      <w:proofErr w:type="gramStart"/>
+      <w:r>
+        <w:t>acct.sponsor</w:t>
+      </w:r>
+      <w:proofErr w:type="gramEnd"/>
+      <w:r>
+        <w:t>_name</w:t>
       </w:r>
       <w:proofErr w:type="spellEnd"/>
       <w:r>
@@ -988,8 +1069,13 @@
         <w:t>Current balance ({{</w:t>
       </w:r>
       <w:proofErr w:type="spellStart"/>
-      <w:r>
-        <w:t>acct.balance_as_of_date</w:t>
+      <w:proofErr w:type="gramStart"/>
+      <w:r>
+        <w:t>acct.balance</w:t>
+      </w:r>
+      <w:proofErr w:type="gramEnd"/>
+      <w:r>
+        <w:t>_as_of_date</w:t>
       </w:r>
       <w:proofErr w:type="spellEnd"/>
       <w:r>
@@ -1066,16 +1152,8 @@
           <w:ilvl w:val="1"/>
           <w:numId w:val="1"/>
         </w:numPr>
-        <w:rPr>
-          <w:b/>
-          <w:bCs/>
-        </w:rPr>
-      </w:pPr>
-      <w:r>
-        <w:rPr>
-          <w:b/>
-          <w:bCs/>
-        </w:rPr>
+      </w:pPr>
+      <w:r>
         <w:t>{%p if automobile%}</w:t>
       </w:r>
     </w:p>
@@ -1155,8 +1233,13 @@
         <w:t>{{</w:t>
       </w:r>
       <w:proofErr w:type="spellStart"/>
-      <w:r>
-        <w:t>auto.short_name</w:t>
+      <w:proofErr w:type="gramStart"/>
+      <w:r>
+        <w:t>auto.short</w:t>
+      </w:r>
+      <w:proofErr w:type="gramEnd"/>
+      <w:r>
+        <w:t>_name</w:t>
       </w:r>
       <w:proofErr w:type="spellEnd"/>
       <w:r>
@@ -1214,6 +1297,10 @@
           <w:ilvl w:val="1"/>
           <w:numId w:val="1"/>
         </w:numPr>
+        <w:rPr>
+          <w:b/>
+          <w:bCs/>
+        </w:rPr>
       </w:pPr>
       <w:r>
         <w:rPr>
@@ -1247,8 +1334,13 @@
         <w:t>{{</w:t>
       </w:r>
       <w:proofErr w:type="spellStart"/>
-      <w:r>
-        <w:t>ac.short_name</w:t>
+      <w:proofErr w:type="gramStart"/>
+      <w:r>
+        <w:t>ac.short</w:t>
+      </w:r>
+      <w:proofErr w:type="gramEnd"/>
+      <w:r>
+        <w:t>_name</w:t>
       </w:r>
       <w:proofErr w:type="spellEnd"/>
       <w:r>
@@ -1306,6 +1398,10 @@
           <w:ilvl w:val="1"/>
           <w:numId w:val="1"/>
         </w:numPr>
+        <w:rPr>
+          <w:b/>
+          <w:bCs/>
+        </w:rPr>
       </w:pPr>
       <w:r>
         <w:rPr>
@@ -1339,8 +1435,13 @@
         <w:t>{{</w:t>
       </w:r>
       <w:proofErr w:type="spellStart"/>
-      <w:r>
-        <w:t>boat.short_name</w:t>
+      <w:proofErr w:type="gramStart"/>
+      <w:r>
+        <w:t>boat.short</w:t>
+      </w:r>
+      <w:proofErr w:type="gramEnd"/>
+      <w:r>
+        <w:t>_name</w:t>
       </w:r>
       <w:proofErr w:type="spellEnd"/>
       <w:r>
@@ -1384,7 +1485,75 @@
         <w:t>{%p endif %}</w:t>
       </w:r>
     </w:p>
-    <w:p/>
+    <w:p>
+      <w:pPr>
+        <w:spacing w:after="0"/>
+      </w:pPr>
+      <w:r>
+        <w:t>AUTOS:</w:t>
+      </w:r>
+      <w:r>
+        <w:tab/>
+      </w:r>
+      <w:r>
+        <w:tab/>
+        <w:t>{{</w:t>
+      </w:r>
+      <w:proofErr w:type="spellStart"/>
+      <w:proofErr w:type="gramStart"/>
+      <w:r>
+        <w:t>automobile.number</w:t>
+      </w:r>
+      <w:proofErr w:type="spellEnd"/>
+      <w:proofErr w:type="gramEnd"/>
+      <w:r>
+        <w:t>()}}</w:t>
+      </w:r>
+    </w:p>
+    <w:p>
+      <w:pPr>
+        <w:spacing w:after="0"/>
+      </w:pPr>
+      <w:r>
+        <w:t>PLANES:</w:t>
+      </w:r>
+      <w:r>
+        <w:tab/>
+        <w:t>{{</w:t>
+      </w:r>
+      <w:proofErr w:type="spellStart"/>
+      <w:proofErr w:type="gramStart"/>
+      <w:r>
+        <w:t>aircraft.number</w:t>
+      </w:r>
+      <w:proofErr w:type="spellEnd"/>
+      <w:proofErr w:type="gramEnd"/>
+      <w:r>
+        <w:t>()}}</w:t>
+      </w:r>
+    </w:p>
+    <w:p>
+      <w:r>
+        <w:t>BOATS:</w:t>
+      </w:r>
+      <w:r>
+        <w:tab/>
+      </w:r>
+      <w:r>
+        <w:tab/>
+        <w:t>{{</w:t>
+      </w:r>
+      <w:proofErr w:type="spellStart"/>
+      <w:proofErr w:type="gramStart"/>
+      <w:r>
+        <w:t>watercraft.number</w:t>
+      </w:r>
+      <w:proofErr w:type="spellEnd"/>
+      <w:proofErr w:type="gramEnd"/>
+      <w:r>
+        <w:t>()}}</w:t>
+      </w:r>
+    </w:p>
     <w:p>
       <w:pPr>
         <w:pStyle w:val="Heading2"/>

</xml_diff>

<commit_message>
logic out motor vehicles
</commit_message>
<xml_diff>
--- a/docassemble/UsTxFamilyLaw/data/templates/200_-_ORIGINAL_INVENTORY_AND_APPRAISEMENT_0.02.docx
+++ b/docassemble/UsTxFamilyLaw/data/templates/200_-_ORIGINAL_INVENTORY_AND_APPRAISEMENT_0.02.docx
@@ -47,15 +47,7 @@
         <w:t>p</w:t>
       </w:r>
       <w:r>
-        <w:t xml:space="preserve"> if </w:t>
-      </w:r>
-      <w:proofErr w:type="spellStart"/>
-      <w:r>
-        <w:t>realproperty</w:t>
-      </w:r>
-      <w:proofErr w:type="spellEnd"/>
-      <w:r>
-        <w:t xml:space="preserve"> %}</w:t>
+        <w:t xml:space="preserve"> if realproperty %}</w:t>
       </w:r>
     </w:p>
     <w:p>
@@ -85,15 +77,7 @@
         <w:t>p</w:t>
       </w:r>
       <w:r>
-        <w:t xml:space="preserve"> for prop in </w:t>
-      </w:r>
-      <w:proofErr w:type="spellStart"/>
-      <w:r>
-        <w:t>realproperty</w:t>
-      </w:r>
-      <w:proofErr w:type="spellEnd"/>
-      <w:r>
-        <w:t xml:space="preserve"> %}</w:t>
+        <w:t xml:space="preserve"> for prop in realproperty %}</w:t>
       </w:r>
     </w:p>
     <w:p>
@@ -114,7 +98,6 @@
         </w:rPr>
         <w:t>{{</w:t>
       </w:r>
-      <w:proofErr w:type="spellStart"/>
       <w:r>
         <w:rPr>
           <w:b/>
@@ -122,7 +105,6 @@
         </w:rPr>
         <w:t>prop.address</w:t>
       </w:r>
-      <w:proofErr w:type="spellEnd"/>
       <w:r>
         <w:rPr>
           <w:b/>
@@ -130,7 +112,6 @@
         </w:rPr>
         <w:t>}}, {{</w:t>
       </w:r>
-      <w:proofErr w:type="spellStart"/>
       <w:r>
         <w:rPr>
           <w:b/>
@@ -138,7 +119,6 @@
         </w:rPr>
         <w:t>prop.city</w:t>
       </w:r>
-      <w:proofErr w:type="spellEnd"/>
       <w:r>
         <w:rPr>
           <w:b/>
@@ -146,7 +126,6 @@
         </w:rPr>
         <w:t>}}, {{</w:t>
       </w:r>
-      <w:proofErr w:type="spellStart"/>
       <w:r>
         <w:rPr>
           <w:b/>
@@ -154,7 +133,6 @@
         </w:rPr>
         <w:t>prop.county</w:t>
       </w:r>
-      <w:proofErr w:type="spellEnd"/>
       <w:r>
         <w:rPr>
           <w:b/>
@@ -162,7 +140,6 @@
         </w:rPr>
         <w:t>}}, {{</w:t>
       </w:r>
-      <w:proofErr w:type="spellStart"/>
       <w:r>
         <w:rPr>
           <w:b/>
@@ -170,7 +147,6 @@
         </w:rPr>
         <w:t>prop.state</w:t>
       </w:r>
-      <w:proofErr w:type="spellEnd"/>
       <w:r>
         <w:rPr>
           <w:b/>
@@ -178,7 +154,6 @@
         </w:rPr>
         <w:t>}} {{</w:t>
       </w:r>
-      <w:proofErr w:type="spellStart"/>
       <w:r>
         <w:rPr>
           <w:b/>
@@ -186,7 +161,6 @@
         </w:rPr>
         <w:t>prop.postal_code</w:t>
       </w:r>
-      <w:proofErr w:type="spellEnd"/>
       <w:r>
         <w:rPr>
           <w:b/>
@@ -213,11 +187,9 @@
         <w:tab/>
         <w:t>{{</w:t>
       </w:r>
-      <w:proofErr w:type="spellStart"/>
       <w:r>
         <w:t>prop.names_title</w:t>
       </w:r>
-      <w:proofErr w:type="spellEnd"/>
       <w:r>
         <w:t>}}</w:t>
       </w:r>
@@ -238,15 +210,7 @@
       </w:r>
       <w:r>
         <w:tab/>
-        <w:t>{{</w:t>
-      </w:r>
-      <w:proofErr w:type="spellStart"/>
-      <w:r>
-        <w:t>prop.sp_claimant</w:t>
-      </w:r>
-      <w:proofErr w:type="spellEnd"/>
-      <w:r>
-        <w:t>}}</w:t>
+        <w:t>{{prop.sp_claimant}}</w:t>
       </w:r>
     </w:p>
     <w:p>
@@ -267,11 +231,9 @@
         <w:tab/>
         <w:t>{{</w:t>
       </w:r>
-      <w:proofErr w:type="spellStart"/>
       <w:r>
         <w:t>prop.names_loan</w:t>
       </w:r>
-      <w:proofErr w:type="spellEnd"/>
       <w:r>
         <w:t>}}</w:t>
       </w:r>
@@ -296,11 +258,9 @@
       <w:r>
         <w:t>{{ "${:,.2f}".format(</w:t>
       </w:r>
-      <w:proofErr w:type="spellStart"/>
       <w:r>
         <w:t>prop.estimated_value</w:t>
       </w:r>
-      <w:proofErr w:type="spellEnd"/>
       <w:r>
         <w:t>)}}</w:t>
       </w:r>
@@ -326,11 +286,9 @@
       <w:r>
         <w:t>"${:,.2f}".format(</w:t>
       </w:r>
-      <w:proofErr w:type="spellStart"/>
       <w:r>
         <w:t>prop.lien_balances</w:t>
       </w:r>
-      <w:proofErr w:type="spellEnd"/>
       <w:r>
         <w:t>)</w:t>
       </w:r>
@@ -359,11 +317,9 @@
       <w:r>
         <w:t>"${:,.2f}".format(</w:t>
       </w:r>
-      <w:proofErr w:type="spellStart"/>
       <w:r>
         <w:t>prop.taxes_due</w:t>
       </w:r>
-      <w:proofErr w:type="spellEnd"/>
       <w:r>
         <w:t>)</w:t>
       </w:r>
@@ -393,11 +349,9 @@
       <w:r>
         <w:t>"${:,.2f}".format(</w:t>
       </w:r>
-      <w:proofErr w:type="spellStart"/>
       <w:r>
         <w:t>prop.equity_value</w:t>
       </w:r>
-      <w:proofErr w:type="spellEnd"/>
       <w:r>
         <w:t>)</w:t>
       </w:r>
@@ -418,15 +372,7 @@
         <w:t>p</w:t>
       </w:r>
       <w:r>
-        <w:t xml:space="preserve"> </w:t>
-      </w:r>
-      <w:proofErr w:type="spellStart"/>
-      <w:r>
-        <w:t>endfor</w:t>
-      </w:r>
-      <w:proofErr w:type="spellEnd"/>
-      <w:r>
-        <w:t xml:space="preserve"> %}</w:t>
+        <w:t xml:space="preserve"> endfor %}</w:t>
       </w:r>
     </w:p>
     <w:p>
@@ -452,15 +398,7 @@
         </w:tabs>
       </w:pPr>
       <w:r>
-        <w:t xml:space="preserve">{%p if </w:t>
-      </w:r>
-      <w:proofErr w:type="spellStart"/>
-      <w:r>
-        <w:t>bankaccount</w:t>
-      </w:r>
-      <w:proofErr w:type="spellEnd"/>
-      <w:r>
-        <w:t xml:space="preserve"> %}</w:t>
+        <w:t>{%p if bankaccount %}</w:t>
       </w:r>
     </w:p>
     <w:p>
@@ -506,23 +444,7 @@
           <w:b/>
           <w:bCs/>
         </w:rPr>
-        <w:t xml:space="preserve"> for acct in </w:t>
-      </w:r>
-      <w:proofErr w:type="spellStart"/>
-      <w:r>
-        <w:rPr>
-          <w:b/>
-          <w:bCs/>
-        </w:rPr>
-        <w:t>bankaccount</w:t>
-      </w:r>
-      <w:proofErr w:type="spellEnd"/>
-      <w:r>
-        <w:rPr>
-          <w:b/>
-          <w:bCs/>
-        </w:rPr>
-        <w:t xml:space="preserve"> %}</w:t>
+        <w:t xml:space="preserve"> for acct in bankaccount %}</w:t>
       </w:r>
     </w:p>
     <w:p>
@@ -544,21 +466,12 @@
         </w:rPr>
         <w:t>{{</w:t>
       </w:r>
-      <w:proofErr w:type="spellStart"/>
-      <w:r>
-        <w:rPr>
-          <w:b/>
-          <w:bCs/>
-        </w:rPr>
-        <w:t>acct.institution_name</w:t>
-      </w:r>
-      <w:proofErr w:type="spellEnd"/>
-      <w:r>
-        <w:rPr>
-          <w:b/>
-          <w:bCs/>
-        </w:rPr>
-        <w:t xml:space="preserve"> </w:t>
+      <w:r>
+        <w:rPr>
+          <w:b/>
+          <w:bCs/>
+        </w:rPr>
+        <w:t xml:space="preserve">acct.institution_name </w:t>
       </w:r>
       <w:r>
         <w:rPr>
@@ -567,7 +480,6 @@
         </w:rPr>
         <w:t>}} {{</w:t>
       </w:r>
-      <w:proofErr w:type="spellStart"/>
       <w:r>
         <w:rPr>
           <w:b/>
@@ -575,7 +487,6 @@
         </w:rPr>
         <w:t>acct.account_type</w:t>
       </w:r>
-      <w:proofErr w:type="spellEnd"/>
       <w:r>
         <w:rPr>
           <w:b/>
@@ -597,7 +508,6 @@
         </w:rPr>
         <w:t>{{</w:t>
       </w:r>
-      <w:proofErr w:type="spellStart"/>
       <w:r>
         <w:rPr>
           <w:b/>
@@ -605,7 +515,6 @@
         </w:rPr>
         <w:t>acct.account_number</w:t>
       </w:r>
-      <w:proofErr w:type="spellEnd"/>
       <w:r>
         <w:rPr>
           <w:b/>
@@ -632,11 +541,9 @@
         <w:tab/>
         <w:t>{{</w:t>
       </w:r>
-      <w:proofErr w:type="spellStart"/>
       <w:r>
         <w:t>acct.names_account</w:t>
       </w:r>
-      <w:proofErr w:type="spellEnd"/>
       <w:r>
         <w:t>}}</w:t>
       </w:r>
@@ -656,15 +563,7 @@
         <w:t>Current balance</w:t>
       </w:r>
       <w:r>
-        <w:t xml:space="preserve"> ({{</w:t>
-      </w:r>
-      <w:proofErr w:type="spellStart"/>
-      <w:r>
-        <w:t>acct.balance_as_of_date</w:t>
-      </w:r>
-      <w:proofErr w:type="spellEnd"/>
-      <w:r>
-        <w:t>}})</w:t>
+        <w:t xml:space="preserve"> ({{acct.balance_as_of_date}})</w:t>
       </w:r>
       <w:r>
         <w:t>:</w:t>
@@ -673,11 +572,9 @@
         <w:tab/>
         <w:t>{{</w:t>
       </w:r>
-      <w:proofErr w:type="spellStart"/>
       <w:r>
         <w:t>acct.current_balance</w:t>
       </w:r>
-      <w:proofErr w:type="spellEnd"/>
       <w:r>
         <w:t>}}</w:t>
       </w:r>
@@ -689,15 +586,7 @@
         </w:tabs>
       </w:pPr>
       <w:r>
-        <w:t xml:space="preserve">{%p </w:t>
-      </w:r>
-      <w:proofErr w:type="spellStart"/>
-      <w:r>
-        <w:t>endfor</w:t>
-      </w:r>
-      <w:proofErr w:type="spellEnd"/>
-      <w:r>
-        <w:t xml:space="preserve"> %}</w:t>
+        <w:t>{%p endfor %}</w:t>
       </w:r>
     </w:p>
     <w:p>
@@ -717,31 +606,53 @@
         </w:tabs>
       </w:pPr>
       <w:r>
-        <w:t xml:space="preserve">{%p if </w:t>
-      </w:r>
-      <w:proofErr w:type="spellStart"/>
+        <w:t>{%p if retirementaccount %}</w:t>
+      </w:r>
+    </w:p>
+    <w:p>
+      <w:pPr>
+        <w:pStyle w:val="Heading2"/>
+        <w:numPr>
+          <w:ilvl w:val="0"/>
+          <w:numId w:val="1"/>
+        </w:numPr>
+      </w:pPr>
+      <w:r>
+        <w:t>RETIREMENT ACCOUNTS</w:t>
+      </w:r>
+    </w:p>
+    <w:p>
+      <w:pPr>
+        <w:pStyle w:val="ListParagraph"/>
+        <w:numPr>
+          <w:ilvl w:val="1"/>
+          <w:numId w:val="1"/>
+        </w:numPr>
+        <w:rPr>
+          <w:b/>
+          <w:bCs/>
+        </w:rPr>
+      </w:pPr>
+      <w:r>
+        <w:rPr>
+          <w:b/>
+          <w:bCs/>
+        </w:rPr>
+        <w:t xml:space="preserve">{%p for acct in </w:t>
+      </w:r>
       <w:r>
         <w:t>retirementaccount</w:t>
       </w:r>
-      <w:proofErr w:type="spellEnd"/>
-      <w:r>
+      <w:r>
+        <w:rPr>
+          <w:b/>
+          <w:bCs/>
+        </w:rPr>
         <w:t xml:space="preserve"> %}</w:t>
       </w:r>
     </w:p>
     <w:p>
       <w:pPr>
-        <w:pStyle w:val="Heading2"/>
-        <w:numPr>
-          <w:ilvl w:val="0"/>
-          <w:numId w:val="1"/>
-        </w:numPr>
-      </w:pPr>
-      <w:r>
-        <w:t>RETIREMENT ACCOUNTS</w:t>
-      </w:r>
-    </w:p>
-    <w:p>
-      <w:pPr>
         <w:pStyle w:val="ListParagraph"/>
         <w:numPr>
           <w:ilvl w:val="1"/>
@@ -757,87 +668,7 @@
           <w:b/>
           <w:bCs/>
         </w:rPr>
-        <w:t xml:space="preserve">{%p for acct in </w:t>
-      </w:r>
-      <w:proofErr w:type="spellStart"/>
-      <w:r>
-        <w:t>retirementaccount</w:t>
-      </w:r>
-      <w:proofErr w:type="spellEnd"/>
-      <w:r>
-        <w:rPr>
-          <w:b/>
-          <w:bCs/>
-        </w:rPr>
-        <w:t xml:space="preserve"> %}</w:t>
-      </w:r>
-    </w:p>
-    <w:p>
-      <w:pPr>
-        <w:pStyle w:val="ListParagraph"/>
-        <w:numPr>
-          <w:ilvl w:val="1"/>
-          <w:numId w:val="1"/>
-        </w:numPr>
-        <w:rPr>
-          <w:b/>
-          <w:bCs/>
-        </w:rPr>
-      </w:pPr>
-      <w:r>
-        <w:rPr>
-          <w:b/>
-          <w:bCs/>
-        </w:rPr>
-        <w:t>{{</w:t>
-      </w:r>
-      <w:proofErr w:type="spellStart"/>
-      <w:r>
-        <w:rPr>
-          <w:b/>
-          <w:bCs/>
-        </w:rPr>
-        <w:t>acct.institution_name</w:t>
-      </w:r>
-      <w:proofErr w:type="spellEnd"/>
-      <w:r>
-        <w:rPr>
-          <w:b/>
-          <w:bCs/>
-        </w:rPr>
-        <w:t xml:space="preserve"> }} {{</w:t>
-      </w:r>
-      <w:proofErr w:type="spellStart"/>
-      <w:r>
-        <w:rPr>
-          <w:b/>
-          <w:bCs/>
-        </w:rPr>
-        <w:t>acct.account_type</w:t>
-      </w:r>
-      <w:proofErr w:type="spellEnd"/>
-      <w:r>
-        <w:rPr>
-          <w:b/>
-          <w:bCs/>
-        </w:rPr>
-        <w:t>}} x{{</w:t>
-      </w:r>
-      <w:proofErr w:type="spellStart"/>
-      <w:r>
-        <w:rPr>
-          <w:b/>
-          <w:bCs/>
-        </w:rPr>
-        <w:t>acct.account_number</w:t>
-      </w:r>
-      <w:proofErr w:type="spellEnd"/>
-      <w:r>
-        <w:rPr>
-          <w:b/>
-          <w:bCs/>
-        </w:rPr>
-        <w:t>}}</w:t>
+        <w:t>{{acct.institution_name }} {{acct.account_type}} x{{acct.account_number}}</w:t>
       </w:r>
     </w:p>
     <w:p>
@@ -856,15 +687,7 @@
       </w:r>
       <w:r>
         <w:tab/>
-        <w:t>{{</w:t>
-      </w:r>
-      <w:proofErr w:type="spellStart"/>
-      <w:r>
-        <w:t>acct.names_account</w:t>
-      </w:r>
-      <w:proofErr w:type="spellEnd"/>
-      <w:r>
-        <w:t>}}</w:t>
+        <w:t>{{acct.names_account}}</w:t>
       </w:r>
     </w:p>
     <w:p>
@@ -883,15 +706,7 @@
       </w:r>
       <w:r>
         <w:tab/>
-        <w:t>{{</w:t>
-      </w:r>
-      <w:proofErr w:type="spellStart"/>
-      <w:r>
-        <w:t>acct.account_type</w:t>
-      </w:r>
-      <w:proofErr w:type="spellEnd"/>
-      <w:r>
-        <w:t>}}</w:t>
+        <w:t>{{acct.account_type}}</w:t>
       </w:r>
     </w:p>
     <w:p>
@@ -906,15 +721,7 @@
         </w:tabs>
       </w:pPr>
       <w:r>
-        <w:t xml:space="preserve">{%p if </w:t>
-      </w:r>
-      <w:proofErr w:type="spellStart"/>
-      <w:r>
-        <w:t>acct.is_employer_sponsored</w:t>
-      </w:r>
-      <w:proofErr w:type="spellEnd"/>
-      <w:r>
-        <w:t xml:space="preserve"> %}</w:t>
+        <w:t>{%p if acct.is_employer_sponsored %}</w:t>
       </w:r>
     </w:p>
     <w:p>
@@ -933,15 +740,7 @@
       </w:r>
       <w:r>
         <w:tab/>
-        <w:t>{{</w:t>
-      </w:r>
-      <w:proofErr w:type="spellStart"/>
-      <w:r>
-        <w:t>acct.sponsor_name</w:t>
-      </w:r>
-      <w:proofErr w:type="spellEnd"/>
-      <w:r>
-        <w:t>}}</w:t>
+        <w:t>{{acct.sponsor_name}}</w:t>
       </w:r>
     </w:p>
     <w:p>
@@ -977,27 +776,11 @@
         </w:tabs>
       </w:pPr>
       <w:r>
-        <w:t>Current balance ({{</w:t>
-      </w:r>
-      <w:proofErr w:type="spellStart"/>
-      <w:r>
-        <w:t>acct.balance_as_of_date</w:t>
-      </w:r>
-      <w:proofErr w:type="spellEnd"/>
-      <w:r>
-        <w:t>}}):</w:t>
+        <w:t>Current balance ({{acct.balance_as_of_date}}):</w:t>
       </w:r>
       <w:r>
         <w:tab/>
-        <w:t>{{</w:t>
-      </w:r>
-      <w:proofErr w:type="spellStart"/>
-      <w:r>
-        <w:t>acct.current_balance</w:t>
-      </w:r>
-      <w:proofErr w:type="spellEnd"/>
-      <w:r>
-        <w:t>}}</w:t>
+        <w:t>{{acct.current_balance}}</w:t>
       </w:r>
     </w:p>
     <w:p>
@@ -1007,15 +790,7 @@
         </w:tabs>
       </w:pPr>
       <w:r>
-        <w:t xml:space="preserve">{%p </w:t>
-      </w:r>
-      <w:proofErr w:type="spellStart"/>
-      <w:r>
-        <w:t>endfor</w:t>
-      </w:r>
-      <w:proofErr w:type="spellEnd"/>
-      <w:r>
-        <w:t xml:space="preserve"> %}</w:t>
+        <w:t>{%p endfor %}</w:t>
       </w:r>
     </w:p>
     <w:p>
@@ -1060,7 +835,13 @@
         </w:numPr>
       </w:pPr>
       <w:r>
-        <w:t>{%p if automobile%}</w:t>
+        <w:t>{%p if automobile</w:t>
+      </w:r>
+      <w:r>
+        <w:t xml:space="preserve"> and 0 </w:t>
+      </w:r>
+      <w:r>
+        <w:t>%}</w:t>
       </w:r>
     </w:p>
     <w:p>
@@ -1138,11 +919,9 @@
       <w:r>
         <w:t>{{</w:t>
       </w:r>
-      <w:proofErr w:type="spellStart"/>
       <w:r>
         <w:t>auto.short_name</w:t>
       </w:r>
-      <w:proofErr w:type="spellEnd"/>
       <w:r>
         <w:t>}}</w:t>
       </w:r>
@@ -1156,13 +935,35 @@
         </w:numPr>
       </w:pPr>
       <w:r>
-        <w:t xml:space="preserve">{%p </w:t>
-      </w:r>
-      <w:proofErr w:type="spellStart"/>
-      <w:r>
-        <w:t>endfor</w:t>
-      </w:r>
-      <w:proofErr w:type="spellEnd"/>
+        <w:t>{%p endfor %}</w:t>
+      </w:r>
+    </w:p>
+    <w:p>
+      <w:pPr>
+        <w:pStyle w:val="ListParagraph"/>
+        <w:numPr>
+          <w:ilvl w:val="1"/>
+          <w:numId w:val="1"/>
+        </w:numPr>
+      </w:pPr>
+      <w:r>
+        <w:t>{%p endif %}</w:t>
+      </w:r>
+    </w:p>
+    <w:p>
+      <w:pPr>
+        <w:pStyle w:val="ListParagraph"/>
+        <w:numPr>
+          <w:ilvl w:val="1"/>
+          <w:numId w:val="1"/>
+        </w:numPr>
+      </w:pPr>
+      <w:r>
+        <w:t>{%p if aircraft</w:t>
+      </w:r>
+      <w:r>
+        <w:t xml:space="preserve"> and 0</w:t>
+      </w:r>
       <w:r>
         <w:t xml:space="preserve"> %}</w:t>
       </w:r>
@@ -1174,6 +975,62 @@
           <w:ilvl w:val="1"/>
           <w:numId w:val="1"/>
         </w:numPr>
+        <w:rPr>
+          <w:b/>
+          <w:bCs/>
+        </w:rPr>
+      </w:pPr>
+      <w:r>
+        <w:rPr>
+          <w:b/>
+          <w:bCs/>
+        </w:rPr>
+        <w:t>AIRCRAFT</w:t>
+      </w:r>
+    </w:p>
+    <w:p>
+      <w:pPr>
+        <w:pStyle w:val="ListParagraph"/>
+        <w:numPr>
+          <w:ilvl w:val="2"/>
+          <w:numId w:val="1"/>
+        </w:numPr>
+      </w:pPr>
+      <w:r>
+        <w:t>{% for ac in aircraft %}</w:t>
+      </w:r>
+    </w:p>
+    <w:p>
+      <w:pPr>
+        <w:pStyle w:val="ListParagraph"/>
+        <w:numPr>
+          <w:ilvl w:val="2"/>
+          <w:numId w:val="1"/>
+        </w:numPr>
+      </w:pPr>
+      <w:r>
+        <w:t>{{ac.short_name}}</w:t>
+      </w:r>
+    </w:p>
+    <w:p>
+      <w:pPr>
+        <w:pStyle w:val="ListParagraph"/>
+        <w:numPr>
+          <w:ilvl w:val="2"/>
+          <w:numId w:val="1"/>
+        </w:numPr>
+      </w:pPr>
+      <w:r>
+        <w:t>{%p endfor%}</w:t>
+      </w:r>
+    </w:p>
+    <w:p>
+      <w:pPr>
+        <w:pStyle w:val="ListParagraph"/>
+        <w:numPr>
+          <w:ilvl w:val="1"/>
+          <w:numId w:val="1"/>
+        </w:numPr>
       </w:pPr>
       <w:r>
         <w:t>{%p endif %}</w:t>
@@ -1188,7 +1045,13 @@
         </w:numPr>
       </w:pPr>
       <w:r>
-        <w:t>{%p if aircraft %}</w:t>
+        <w:t>{%p if watercraft</w:t>
+      </w:r>
+      <w:r>
+        <w:t xml:space="preserve"> and 0</w:t>
+      </w:r>
+      <w:r>
+        <w:t xml:space="preserve"> %}</w:t>
       </w:r>
     </w:p>
     <w:p>
@@ -1208,7 +1071,7 @@
           <w:b/>
           <w:bCs/>
         </w:rPr>
-        <w:t>AIRCRAFT</w:t>
+        <w:t>WATERCRAFT</w:t>
       </w:r>
     </w:p>
     <w:p>
@@ -1220,7 +1083,7 @@
         </w:numPr>
       </w:pPr>
       <w:r>
-        <w:t>{% for ac in aircraft %}</w:t>
+        <w:t>{% for boat in watercraft %}</w:t>
       </w:r>
     </w:p>
     <w:p>
@@ -1232,15 +1095,7 @@
         </w:numPr>
       </w:pPr>
       <w:r>
-        <w:t>{{</w:t>
-      </w:r>
-      <w:proofErr w:type="spellStart"/>
-      <w:r>
-        <w:t>ac.short_name</w:t>
-      </w:r>
-      <w:proofErr w:type="spellEnd"/>
-      <w:r>
-        <w:t>}}</w:t>
+        <w:t>{{boat.short_name}}</w:t>
       </w:r>
     </w:p>
     <w:p>
@@ -1252,15 +1107,7 @@
         </w:numPr>
       </w:pPr>
       <w:r>
-        <w:t xml:space="preserve">{%p </w:t>
-      </w:r>
-      <w:proofErr w:type="spellStart"/>
-      <w:r>
-        <w:t>endfor</w:t>
-      </w:r>
-      <w:proofErr w:type="spellEnd"/>
-      <w:r>
-        <w:t>%}</w:t>
+        <w:t>{%p endfor %}</w:t>
       </w:r>
     </w:p>
     <w:p>
@@ -1276,107 +1123,11 @@
       </w:r>
     </w:p>
     <w:p>
-      <w:pPr>
-        <w:pStyle w:val="ListParagraph"/>
-        <w:numPr>
-          <w:ilvl w:val="1"/>
-          <w:numId w:val="1"/>
-        </w:numPr>
-      </w:pPr>
-      <w:r>
-        <w:t>{%p if watercraft %}</w:t>
-      </w:r>
-    </w:p>
-    <w:p>
-      <w:pPr>
-        <w:pStyle w:val="ListParagraph"/>
-        <w:numPr>
-          <w:ilvl w:val="1"/>
-          <w:numId w:val="1"/>
-        </w:numPr>
-        <w:rPr>
-          <w:b/>
-          <w:bCs/>
-        </w:rPr>
-      </w:pPr>
-      <w:r>
-        <w:rPr>
-          <w:b/>
-          <w:bCs/>
-        </w:rPr>
-        <w:t>WATERCRAFT</w:t>
-      </w:r>
-    </w:p>
-    <w:p>
-      <w:pPr>
-        <w:pStyle w:val="ListParagraph"/>
-        <w:numPr>
-          <w:ilvl w:val="2"/>
-          <w:numId w:val="1"/>
-        </w:numPr>
-      </w:pPr>
-      <w:r>
-        <w:t>{% for boat in watercraft %}</w:t>
-      </w:r>
-    </w:p>
-    <w:p>
-      <w:pPr>
-        <w:pStyle w:val="ListParagraph"/>
-        <w:numPr>
-          <w:ilvl w:val="2"/>
-          <w:numId w:val="1"/>
-        </w:numPr>
-      </w:pPr>
-      <w:r>
-        <w:t>{{</w:t>
-      </w:r>
-      <w:proofErr w:type="spellStart"/>
-      <w:r>
-        <w:t>boat.short_name</w:t>
-      </w:r>
-      <w:proofErr w:type="spellEnd"/>
-      <w:r>
-        <w:t>}}</w:t>
-      </w:r>
-    </w:p>
-    <w:p>
-      <w:pPr>
-        <w:pStyle w:val="ListParagraph"/>
-        <w:numPr>
-          <w:ilvl w:val="2"/>
-          <w:numId w:val="1"/>
-        </w:numPr>
-      </w:pPr>
-      <w:r>
-        <w:t xml:space="preserve">{%p </w:t>
-      </w:r>
-      <w:proofErr w:type="spellStart"/>
-      <w:r>
-        <w:t>endfor</w:t>
-      </w:r>
-      <w:proofErr w:type="spellEnd"/>
-      <w:r>
-        <w:t xml:space="preserve"> %}</w:t>
-      </w:r>
-    </w:p>
-    <w:p>
-      <w:pPr>
-        <w:pStyle w:val="ListParagraph"/>
-        <w:numPr>
-          <w:ilvl w:val="1"/>
-          <w:numId w:val="1"/>
-        </w:numPr>
-      </w:pPr>
       <w:r>
         <w:t>{%p endif %}</w:t>
       </w:r>
     </w:p>
     <w:p>
-      <w:r>
-        <w:t>{%p endif %}</w:t>
-      </w:r>
-    </w:p>
-    <w:p>
       <w:pPr>
         <w:spacing w:after="0"/>
       </w:pPr>
@@ -1388,6 +1139,11 @@
       </w:r>
       <w:r>
         <w:tab/>
+      </w:r>
+      <w:r>
+        <w:t>{</w:t>
+      </w:r>
+      <w:r>
         <w:t>{automobile</w:t>
       </w:r>
       <w:r>
@@ -1396,6 +1152,9 @@
       <w:r>
         <w:t>}</w:t>
       </w:r>
+      <w:r>
+        <w:t>}</w:t>
+      </w:r>
     </w:p>
     <w:p>
       <w:pPr>
@@ -1406,6 +1165,11 @@
       </w:r>
       <w:r>
         <w:tab/>
+      </w:r>
+      <w:r>
+        <w:t>{</w:t>
+      </w:r>
+      <w:r>
         <w:t>{aircraft</w:t>
       </w:r>
       <w:r>
@@ -1414,6 +1178,9 @@
       <w:r>
         <w:t>}</w:t>
       </w:r>
+      <w:r>
+        <w:t>}</w:t>
+      </w:r>
     </w:p>
     <w:p>
       <w:r>
@@ -1424,10 +1191,18 @@
       </w:r>
       <w:r>
         <w:tab/>
+      </w:r>
+      <w:r>
+        <w:t>{</w:t>
+      </w:r>
+      <w:r>
         <w:t>{watercraft</w:t>
       </w:r>
       <w:r>
         <w:t xml:space="preserve"> | length</w:t>
+      </w:r>
+      <w:r>
+        <w:t>}</w:t>
       </w:r>
       <w:r>
         <w:t>}</w:t>

</xml_diff>

<commit_message>
use level 2 headers
</commit_message>
<xml_diff>
--- a/docassemble/UsTxFamilyLaw/data/templates/200_-_ORIGINAL_INVENTORY_AND_APPRAISEMENT_0.02.docx
+++ b/docassemble/UsTxFamilyLaw/data/templates/200_-_ORIGINAL_INVENTORY_AND_APPRAISEMENT_0.02.docx
@@ -1088,21 +1088,13 @@
     </w:p>
     <w:p>
       <w:pPr>
-        <w:pStyle w:val="ListParagraph"/>
+        <w:pStyle w:val="Heading2"/>
         <w:numPr>
           <w:ilvl w:val="1"/>
           <w:numId w:val="1"/>
         </w:numPr>
-        <w:rPr>
-          <w:b/>
-          <w:bCs/>
-        </w:rPr>
-      </w:pPr>
-      <w:r>
-        <w:rPr>
-          <w:b/>
-          <w:bCs/>
-        </w:rPr>
+      </w:pPr>
+      <w:r>
         <w:t>AUTOMOBILES</w:t>
       </w:r>
     </w:p>
@@ -1398,21 +1390,13 @@
     </w:p>
     <w:p>
       <w:pPr>
-        <w:pStyle w:val="ListParagraph"/>
+        <w:pStyle w:val="Heading2"/>
         <w:numPr>
           <w:ilvl w:val="1"/>
           <w:numId w:val="1"/>
         </w:numPr>
-        <w:rPr>
-          <w:b/>
-          <w:bCs/>
-        </w:rPr>
-      </w:pPr>
-      <w:r>
-        <w:rPr>
-          <w:b/>
-          <w:bCs/>
-        </w:rPr>
+      </w:pPr>
+      <w:r>
         <w:t>AIRCRAFT</w:t>
       </w:r>
     </w:p>
@@ -1727,21 +1711,13 @@
     </w:p>
     <w:p>
       <w:pPr>
-        <w:pStyle w:val="ListParagraph"/>
+        <w:pStyle w:val="Heading2"/>
         <w:numPr>
           <w:ilvl w:val="1"/>
           <w:numId w:val="1"/>
         </w:numPr>
-        <w:rPr>
-          <w:b/>
-          <w:bCs/>
-        </w:rPr>
-      </w:pPr>
-      <w:r>
-        <w:rPr>
-          <w:b/>
-          <w:bCs/>
-        </w:rPr>
+      </w:pPr>
+      <w:r>
         <w:t>WATERCRAFT</w:t>
       </w:r>
     </w:p>
@@ -1875,6 +1851,7 @@
         </w:numPr>
       </w:pPr>
       <w:r>
+        <w:lastRenderedPageBreak/>
         <w:t>Registration:</w:t>
       </w:r>
       <w:r>
@@ -1923,7 +1900,6 @@
         </w:numPr>
       </w:pPr>
       <w:r>
-        <w:lastRenderedPageBreak/>
         <w:t>Possession of:</w:t>
       </w:r>
       <w:r>

</xml_diff>

<commit_message>
clean up after testing
</commit_message>
<xml_diff>
--- a/docassemble/UsTxFamilyLaw/data/templates/200_-_ORIGINAL_INVENTORY_AND_APPRAISEMENT_0.02.docx
+++ b/docassemble/UsTxFamilyLaw/data/templates/200_-_ORIGINAL_INVENTORY_AND_APPRAISEMENT_0.02.docx
@@ -2288,21 +2288,7 @@
           <w:b/>
           <w:bCs/>
         </w:rPr>
-        <w:t xml:space="preserve">{%p for </w:t>
-      </w:r>
-      <w:r>
-        <w:rPr>
-          <w:b/>
-          <w:bCs/>
-        </w:rPr>
-        <w:t>asst</w:t>
-      </w:r>
-      <w:r>
-        <w:rPr>
-          <w:b/>
-          <w:bCs/>
-        </w:rPr>
-        <w:t xml:space="preserve"> in </w:t>
+        <w:t xml:space="preserve">{%p for asst in </w:t>
       </w:r>
       <w:proofErr w:type="spellStart"/>
       <w:r>
@@ -2455,7 +2441,7 @@
           <w:numId w:val="1"/>
         </w:numPr>
         <w:tabs>
-          <w:tab w:val="left" w:pos="4680"/>
+          <w:tab w:val="decimal" w:pos="7920"/>
         </w:tabs>
       </w:pPr>
       <w:r>
@@ -2471,8 +2457,6 @@
       </w:r>
       <w:r>
         <w:tab/>
-      </w:r>
-      <w:r>
         <w:t>{{</w:t>
       </w:r>
       <w:r>
@@ -2488,13 +2472,7 @@
       </w:r>
       <w:proofErr w:type="spellStart"/>
       <w:r>
-        <w:t>asst</w:t>
-      </w:r>
-      <w:r>
-        <w:t>.current_</w:t>
-      </w:r>
-      <w:r>
-        <w:t>value</w:t>
+        <w:t>asst.current_value</w:t>
       </w:r>
       <w:proofErr w:type="spellEnd"/>
       <w:r>
@@ -2514,34 +2492,16 @@
         <w:contextualSpacing w:val="0"/>
       </w:pPr>
       <w:r>
-        <w:t>Loan</w:t>
-      </w:r>
-      <w:r>
-        <w:t xml:space="preserve"> balance ({{</w:t>
+        <w:t>Loan balance ({{</w:t>
       </w:r>
       <w:proofErr w:type="spellStart"/>
       <w:proofErr w:type="gramStart"/>
       <w:r>
-        <w:t>asst</w:t>
-      </w:r>
-      <w:r>
-        <w:t>.</w:t>
-      </w:r>
-      <w:r>
-        <w:t>lien</w:t>
+        <w:t>asst.lien</w:t>
       </w:r>
       <w:proofErr w:type="gramEnd"/>
       <w:r>
-        <w:t>_</w:t>
-      </w:r>
-      <w:r>
-        <w:t>balance</w:t>
-      </w:r>
-      <w:r>
-        <w:t>s</w:t>
-      </w:r>
-      <w:r>
-        <w:t>_as_of_date</w:t>
+        <w:t>_balances_as_of_date</w:t>
       </w:r>
       <w:proofErr w:type="spellEnd"/>
       <w:r>
@@ -2556,13 +2516,7 @@
       </w:r>
       <w:proofErr w:type="spellStart"/>
       <w:r>
-        <w:t>asst</w:t>
-      </w:r>
-      <w:r>
-        <w:t>.</w:t>
-      </w:r>
-      <w:r>
-        <w:t>lien_balances</w:t>
+        <w:t>asst.lien_balances</w:t>
       </w:r>
       <w:proofErr w:type="spellEnd"/>
       <w:r>
@@ -2640,21 +2594,7 @@
           <w:b/>
           <w:bCs/>
         </w:rPr>
-        <w:t xml:space="preserve">{%p for </w:t>
-      </w:r>
-      <w:r>
-        <w:rPr>
-          <w:b/>
-          <w:bCs/>
-        </w:rPr>
-        <w:t>debt</w:t>
-      </w:r>
-      <w:r>
-        <w:rPr>
-          <w:b/>
-          <w:bCs/>
-        </w:rPr>
-        <w:t xml:space="preserve"> in </w:t>
+        <w:t xml:space="preserve">{%p for debt in </w:t>
       </w:r>
       <w:proofErr w:type="spellStart"/>
       <w:r>
@@ -2698,14 +2638,7 @@
           <w:b/>
           <w:bCs/>
         </w:rPr>
-        <w:t>debt</w:t>
-      </w:r>
-      <w:r>
-        <w:rPr>
-          <w:b/>
-          <w:bCs/>
-        </w:rPr>
-        <w:t>.</w:t>
+        <w:t>debt.</w:t>
       </w:r>
       <w:r>
         <w:rPr>
@@ -2813,7 +2746,7 @@
           <w:numId w:val="1"/>
         </w:numPr>
         <w:tabs>
-          <w:tab w:val="left" w:pos="4680"/>
+          <w:tab w:val="decimal" w:pos="7920"/>
         </w:tabs>
       </w:pPr>
       <w:r>

</xml_diff>